<commit_message>
Starting using stan and rstan
</commit_message>
<xml_diff>
--- a/paper/forensic_beads_manuscript_20220802.docx
+++ b/paper/forensic_beads_manuscript_20220802.docx
@@ -11,6 +11,24 @@
           <w:lang w:eastAsia="en-GB"/>
         </w:rPr>
       </w:pPr>
+      <w:proofErr w:type="gramStart"/>
+      <w:r>
+        <w:rPr>
+          <w:rFonts w:ascii="Arial" w:eastAsia="Times New Roman" w:hAnsi="Arial" w:cs="Arial"/>
+          <w:color w:val="000000" w:themeColor="text1"/>
+          <w:lang w:eastAsia="en-GB"/>
+        </w:rPr>
+        <w:t>;</w:t>
+      </w:r>
+      <w:r>
+        <w:rPr>
+          <w:rFonts w:ascii="Arial" w:eastAsia="Times New Roman" w:hAnsi="Arial" w:cs="Arial"/>
+          <w:color w:val="000000" w:themeColor="text1"/>
+          <w:lang w:eastAsia="en-GB"/>
+        </w:rPr>
+        <w:t>j</w:t>
+      </w:r>
+      <w:proofErr w:type="gramEnd"/>
     </w:p>
     <w:p>
       <w:pPr>
@@ -98,7 +116,43 @@
           <w:color w:val="000000" w:themeColor="text1"/>
           <w:lang w:eastAsia="en-GB"/>
         </w:rPr>
-        <w:t>Didrika S. van de Wouw, Natalia Bogowicz, Sunaina Kanda, Rujiba Akthar, Ryan T. McKay</w:t>
+        <w:t xml:space="preserve">Didrika S. van de Wouw, Natalia </w:t>
+      </w:r>
+      <w:proofErr w:type="spellStart"/>
+      <w:r>
+        <w:rPr>
+          <w:rFonts w:ascii="Arial" w:eastAsia="Times New Roman" w:hAnsi="Arial" w:cs="Arial"/>
+          <w:color w:val="000000" w:themeColor="text1"/>
+          <w:lang w:eastAsia="en-GB"/>
+        </w:rPr>
+        <w:t>Bogowicz</w:t>
+      </w:r>
+      <w:proofErr w:type="spellEnd"/>
+      <w:r>
+        <w:rPr>
+          <w:rFonts w:ascii="Arial" w:eastAsia="Times New Roman" w:hAnsi="Arial" w:cs="Arial"/>
+          <w:color w:val="000000" w:themeColor="text1"/>
+          <w:lang w:eastAsia="en-GB"/>
+        </w:rPr>
+        <w:t xml:space="preserve">, Sunaina Kanda, </w:t>
+      </w:r>
+      <w:proofErr w:type="spellStart"/>
+      <w:r>
+        <w:rPr>
+          <w:rFonts w:ascii="Arial" w:eastAsia="Times New Roman" w:hAnsi="Arial" w:cs="Arial"/>
+          <w:color w:val="000000" w:themeColor="text1"/>
+          <w:lang w:eastAsia="en-GB"/>
+        </w:rPr>
+        <w:t>Rujiba</w:t>
+      </w:r>
+      <w:proofErr w:type="spellEnd"/>
+      <w:r>
+        <w:rPr>
+          <w:rFonts w:ascii="Arial" w:eastAsia="Times New Roman" w:hAnsi="Arial" w:cs="Arial"/>
+          <w:color w:val="000000" w:themeColor="text1"/>
+          <w:lang w:eastAsia="en-GB"/>
+        </w:rPr>
+        <w:t xml:space="preserve"> Akthar, Ryan T. McKay</w:t>
       </w:r>
       <w:r>
         <w:rPr>
@@ -1292,7 +1346,16 @@
           <w:color w:val="000000" w:themeColor="text1"/>
           <w:lang w:eastAsia="en-GB"/>
         </w:rPr>
-        <w:t xml:space="preserve"> detect</w:t>
+        <w:t xml:space="preserve"> </w:t>
+      </w:r>
+      <w:proofErr w:type="gramStart"/>
+      <w:r>
+        <w:rPr>
+          <w:rFonts w:ascii="Arial" w:eastAsia="Times New Roman" w:hAnsi="Arial" w:cs="Arial"/>
+          <w:color w:val="000000" w:themeColor="text1"/>
+          <w:lang w:eastAsia="en-GB"/>
+        </w:rPr>
+        <w:t>detect</w:t>
       </w:r>
       <w:r>
         <w:rPr>
@@ -1302,6 +1365,7 @@
         </w:rPr>
         <w:t>s</w:t>
       </w:r>
+      <w:proofErr w:type="gramEnd"/>
       <w:r>
         <w:rPr>
           <w:rFonts w:ascii="Arial" w:eastAsia="Times New Roman" w:hAnsi="Arial" w:cs="Arial"/>
@@ -1580,8 +1644,18 @@
           <w:color w:val="000000" w:themeColor="text1"/>
           <w:lang w:eastAsia="en-GB"/>
         </w:rPr>
-        <w:t>needed to make a decision</w:t>
-      </w:r>
+        <w:t xml:space="preserve">needed to </w:t>
+      </w:r>
+      <w:proofErr w:type="gramStart"/>
+      <w:r>
+        <w:rPr>
+          <w:rFonts w:ascii="Arial" w:eastAsia="Times New Roman" w:hAnsi="Arial" w:cs="Arial"/>
+          <w:color w:val="000000" w:themeColor="text1"/>
+          <w:lang w:eastAsia="en-GB"/>
+        </w:rPr>
+        <w:t>make a decision</w:t>
+      </w:r>
+      <w:proofErr w:type="gramEnd"/>
       <w:r>
         <w:rPr>
           <w:rFonts w:ascii="Arial" w:hAnsi="Arial" w:cs="Arial"/>
@@ -2095,6 +2169,7 @@
         </w:rPr>
         <w:t xml:space="preserve"> </w:t>
       </w:r>
+      <w:proofErr w:type="gramStart"/>
       <w:r>
         <w:rPr>
           <w:rFonts w:ascii="Arial" w:eastAsia="Times New Roman" w:hAnsi="Arial" w:cs="Arial"/>
@@ -2103,6 +2178,7 @@
         </w:rPr>
         <w:t>a majority of</w:t>
       </w:r>
+      <w:proofErr w:type="gramEnd"/>
       <w:r>
         <w:rPr>
           <w:rFonts w:ascii="Arial" w:eastAsia="Times New Roman" w:hAnsi="Arial" w:cs="Arial"/>
@@ -2769,7 +2845,25 @@
           <w:color w:val="000000" w:themeColor="text1"/>
           <w:lang w:eastAsia="en-GB"/>
         </w:rPr>
-        <w:t>used the classic (nonforensic) beads task to</w:t>
+        <w:t>used the classic (</w:t>
+      </w:r>
+      <w:proofErr w:type="spellStart"/>
+      <w:r>
+        <w:rPr>
+          <w:rFonts w:ascii="Arial" w:eastAsia="Times New Roman" w:hAnsi="Arial" w:cs="Arial"/>
+          <w:color w:val="000000" w:themeColor="text1"/>
+          <w:lang w:eastAsia="en-GB"/>
+        </w:rPr>
+        <w:t>nonforensic</w:t>
+      </w:r>
+      <w:proofErr w:type="spellEnd"/>
+      <w:r>
+        <w:rPr>
+          <w:rFonts w:ascii="Arial" w:eastAsia="Times New Roman" w:hAnsi="Arial" w:cs="Arial"/>
+          <w:color w:val="000000" w:themeColor="text1"/>
+          <w:lang w:eastAsia="en-GB"/>
+        </w:rPr>
+        <w:t>) beads task to</w:t>
       </w:r>
       <w:r>
         <w:rPr>
@@ -2865,7 +2959,25 @@
           <w:color w:val="000000" w:themeColor="text1"/>
           <w:lang w:eastAsia="en-GB"/>
         </w:rPr>
-        <w:t>(Averbeck, 2015)</w:t>
+        <w:t>(</w:t>
+      </w:r>
+      <w:bookmarkStart w:id="0" w:name="_Hlk179111463"/>
+      <w:r>
+        <w:rPr>
+          <w:rFonts w:ascii="Arial" w:eastAsia="Times New Roman" w:hAnsi="Arial" w:cs="Arial"/>
+          <w:color w:val="000000" w:themeColor="text1"/>
+          <w:lang w:eastAsia="en-GB"/>
+        </w:rPr>
+        <w:t>Averbeck, 2015</w:t>
+      </w:r>
+      <w:bookmarkEnd w:id="0"/>
+      <w:r>
+        <w:rPr>
+          <w:rFonts w:ascii="Arial" w:eastAsia="Times New Roman" w:hAnsi="Arial" w:cs="Arial"/>
+          <w:color w:val="000000" w:themeColor="text1"/>
+          <w:lang w:eastAsia="en-GB"/>
+        </w:rPr>
+        <w:t>)</w:t>
       </w:r>
       <w:r>
         <w:rPr>
@@ -2939,6 +3051,7 @@
         </w:rPr>
         <w:t xml:space="preserve">optimal </w:t>
       </w:r>
+      <w:bookmarkStart w:id="1" w:name="_Hlk179111444"/>
       <w:r>
         <w:rPr>
           <w:rFonts w:ascii="Arial" w:eastAsia="Times New Roman" w:hAnsi="Arial" w:cs="Arial"/>
@@ -2953,11 +3066,19 @@
         </w:rPr>
         <w:t xml:space="preserve"> </w:t>
       </w:r>
+      <w:proofErr w:type="spellStart"/>
       <w:r>
         <w:rPr>
           <w:rFonts w:ascii="Arial" w:hAnsi="Arial" w:cs="Arial"/>
         </w:rPr>
-        <w:t xml:space="preserve">Sonnemans and van Dijk, 2012; </w:t>
+        <w:t>Sonnemans</w:t>
+      </w:r>
+      <w:proofErr w:type="spellEnd"/>
+      <w:r>
+        <w:rPr>
+          <w:rFonts w:ascii="Arial" w:hAnsi="Arial" w:cs="Arial"/>
+        </w:rPr>
+        <w:t xml:space="preserve"> and van Dijk, 2012; </w:t>
       </w:r>
       <w:r>
         <w:rPr>
@@ -2967,6 +3088,7 @@
         </w:rPr>
         <w:t>van der Leer, et al., 2015)</w:t>
       </w:r>
+      <w:bookmarkEnd w:id="1"/>
       <w:r>
         <w:rPr>
           <w:rFonts w:ascii="Arial" w:eastAsia="Times New Roman" w:hAnsi="Arial" w:cs="Arial"/>
@@ -3380,13 +3502,23 @@
         </w:rPr>
         <w:t xml:space="preserve">Fine et al., 2007; </w:t>
       </w:r>
-      <w:r>
-        <w:rPr>
-          <w:rFonts w:ascii="Arial" w:eastAsia="Times New Roman" w:hAnsi="Arial" w:cs="Arial"/>
-          <w:color w:val="000000" w:themeColor="text1"/>
-          <w:lang w:eastAsia="en-GB"/>
-        </w:rPr>
-        <w:t>Garety et al., 1991</w:t>
+      <w:proofErr w:type="spellStart"/>
+      <w:r>
+        <w:rPr>
+          <w:rFonts w:ascii="Arial" w:eastAsia="Times New Roman" w:hAnsi="Arial" w:cs="Arial"/>
+          <w:color w:val="000000" w:themeColor="text1"/>
+          <w:lang w:eastAsia="en-GB"/>
+        </w:rPr>
+        <w:t>Garety</w:t>
+      </w:r>
+      <w:proofErr w:type="spellEnd"/>
+      <w:r>
+        <w:rPr>
+          <w:rFonts w:ascii="Arial" w:eastAsia="Times New Roman" w:hAnsi="Arial" w:cs="Arial"/>
+          <w:color w:val="000000" w:themeColor="text1"/>
+          <w:lang w:eastAsia="en-GB"/>
+        </w:rPr>
+        <w:t xml:space="preserve"> et al., 1991</w:t>
       </w:r>
       <w:r>
         <w:rPr>
@@ -3450,7 +3582,25 @@
           <w:color w:val="000000" w:themeColor="text1"/>
           <w:lang w:eastAsia="en-GB"/>
         </w:rPr>
-        <w:t xml:space="preserve"> al., 2017; Peters &amp; Garety, 20</w:t>
+        <w:t xml:space="preserve"> al., 2017; Peters &amp; </w:t>
+      </w:r>
+      <w:proofErr w:type="spellStart"/>
+      <w:r>
+        <w:rPr>
+          <w:rFonts w:ascii="Arial" w:eastAsia="Times New Roman" w:hAnsi="Arial" w:cs="Arial"/>
+          <w:color w:val="000000" w:themeColor="text1"/>
+          <w:lang w:eastAsia="en-GB"/>
+        </w:rPr>
+        <w:t>Garety</w:t>
+      </w:r>
+      <w:proofErr w:type="spellEnd"/>
+      <w:r>
+        <w:rPr>
+          <w:rFonts w:ascii="Arial" w:eastAsia="Times New Roman" w:hAnsi="Arial" w:cs="Arial"/>
+          <w:color w:val="000000" w:themeColor="text1"/>
+          <w:lang w:eastAsia="en-GB"/>
+        </w:rPr>
+        <w:t>, 20</w:t>
       </w:r>
       <w:r>
         <w:rPr>
@@ -3618,15 +3768,33 @@
           <w:color w:val="000000" w:themeColor="text1"/>
           <w:lang w:eastAsia="en-GB"/>
         </w:rPr>
-        <w:t>participants make unduly</w:t>
-      </w:r>
-      <w:r>
-        <w:rPr>
-          <w:rFonts w:ascii="Arial" w:eastAsia="Times New Roman" w:hAnsi="Arial" w:cs="Arial"/>
-          <w:color w:val="000000" w:themeColor="text1"/>
-          <w:lang w:eastAsia="en-GB"/>
-        </w:rPr>
-        <w:t xml:space="preserve">-large adjustments in their probabilistic beliefs about the jar in response to some evidence samples, </w:t>
+        <w:t xml:space="preserve">participants make </w:t>
+      </w:r>
+      <w:proofErr w:type="gramStart"/>
+      <w:r>
+        <w:rPr>
+          <w:rFonts w:ascii="Arial" w:eastAsia="Times New Roman" w:hAnsi="Arial" w:cs="Arial"/>
+          <w:color w:val="000000" w:themeColor="text1"/>
+          <w:lang w:eastAsia="en-GB"/>
+        </w:rPr>
+        <w:t>unduly</w:t>
+      </w:r>
+      <w:r>
+        <w:rPr>
+          <w:rFonts w:ascii="Arial" w:eastAsia="Times New Roman" w:hAnsi="Arial" w:cs="Arial"/>
+          <w:color w:val="000000" w:themeColor="text1"/>
+          <w:lang w:eastAsia="en-GB"/>
+        </w:rPr>
+        <w:t>-large</w:t>
+      </w:r>
+      <w:proofErr w:type="gramEnd"/>
+      <w:r>
+        <w:rPr>
+          <w:rFonts w:ascii="Arial" w:eastAsia="Times New Roman" w:hAnsi="Arial" w:cs="Arial"/>
+          <w:color w:val="000000" w:themeColor="text1"/>
+          <w:lang w:eastAsia="en-GB"/>
+        </w:rPr>
+        <w:t xml:space="preserve"> adjustments in their probabilistic beliefs about the jar in response to some evidence samples, </w:t>
       </w:r>
       <w:r>
         <w:rPr>
@@ -3763,7 +3931,16 @@
           <w:color w:val="000000" w:themeColor="text1"/>
           <w:lang w:eastAsia="en-GB"/>
         </w:rPr>
-        <w:t xml:space="preserve"> real</w:t>
+        <w:t xml:space="preserve"> </w:t>
+      </w:r>
+      <w:proofErr w:type="gramStart"/>
+      <w:r>
+        <w:rPr>
+          <w:rFonts w:ascii="Arial" w:eastAsia="Times New Roman" w:hAnsi="Arial" w:cs="Arial"/>
+          <w:color w:val="000000" w:themeColor="text1"/>
+          <w:lang w:eastAsia="en-GB"/>
+        </w:rPr>
+        <w:t>real</w:t>
       </w:r>
       <w:r>
         <w:rPr>
@@ -3773,6 +3950,7 @@
         </w:rPr>
         <w:t xml:space="preserve"> world</w:t>
       </w:r>
+      <w:proofErr w:type="gramEnd"/>
       <w:r>
         <w:rPr>
           <w:rFonts w:ascii="Arial" w:eastAsia="Times New Roman" w:hAnsi="Arial" w:cs="Arial"/>
@@ -3837,13 +4015,23 @@
         </w:rPr>
         <w:t xml:space="preserve">, </w:t>
       </w:r>
-      <w:r>
-        <w:rPr>
-          <w:rFonts w:ascii="Arial" w:eastAsia="Times New Roman" w:hAnsi="Arial" w:cs="Arial"/>
-          <w:color w:val="000000" w:themeColor="text1"/>
-          <w:lang w:eastAsia="en-GB"/>
-        </w:rPr>
-        <w:t>Experiments 1 and 2</w:t>
+      <w:proofErr w:type="gramStart"/>
+      <w:r>
+        <w:rPr>
+          <w:rFonts w:ascii="Arial" w:eastAsia="Times New Roman" w:hAnsi="Arial" w:cs="Arial"/>
+          <w:color w:val="000000" w:themeColor="text1"/>
+          <w:lang w:eastAsia="en-GB"/>
+        </w:rPr>
+        <w:t>Experiments</w:t>
+      </w:r>
+      <w:proofErr w:type="gramEnd"/>
+      <w:r>
+        <w:rPr>
+          <w:rFonts w:ascii="Arial" w:eastAsia="Times New Roman" w:hAnsi="Arial" w:cs="Arial"/>
+          <w:color w:val="000000" w:themeColor="text1"/>
+          <w:lang w:eastAsia="en-GB"/>
+        </w:rPr>
+        <w:t xml:space="preserve"> 1 and 2</w:t>
       </w:r>
       <w:r>
         <w:rPr>
@@ -4022,7 +4210,25 @@
           <w:color w:val="000000" w:themeColor="text1"/>
           <w:lang w:eastAsia="en-GB"/>
         </w:rPr>
-        <w:t>Young &amp; Bental, 1997</w:t>
+        <w:t xml:space="preserve">Young &amp; </w:t>
+      </w:r>
+      <w:proofErr w:type="spellStart"/>
+      <w:r>
+        <w:rPr>
+          <w:rFonts w:ascii="Arial" w:eastAsia="Times New Roman" w:hAnsi="Arial" w:cs="Arial"/>
+          <w:color w:val="000000" w:themeColor="text1"/>
+          <w:lang w:eastAsia="en-GB"/>
+        </w:rPr>
+        <w:t>Bental</w:t>
+      </w:r>
+      <w:proofErr w:type="spellEnd"/>
+      <w:r>
+        <w:rPr>
+          <w:rFonts w:ascii="Arial" w:eastAsia="Times New Roman" w:hAnsi="Arial" w:cs="Arial"/>
+          <w:color w:val="000000" w:themeColor="text1"/>
+          <w:lang w:eastAsia="en-GB"/>
+        </w:rPr>
+        <w:t>, 1997</w:t>
       </w:r>
       <w:r>
         <w:rPr>
@@ -4054,7 +4260,25 @@
           <w:color w:val="000000" w:themeColor="text1"/>
           <w:lang w:eastAsia="en-GB"/>
         </w:rPr>
-        <w:t xml:space="preserve"> manufactured in a factory (Globig et al., 2021)</w:t>
+        <w:t xml:space="preserve"> manufactured in a factory (</w:t>
+      </w:r>
+      <w:proofErr w:type="spellStart"/>
+      <w:r>
+        <w:rPr>
+          <w:rFonts w:ascii="Arial" w:eastAsia="Times New Roman" w:hAnsi="Arial" w:cs="Arial"/>
+          <w:color w:val="000000" w:themeColor="text1"/>
+          <w:lang w:eastAsia="en-GB"/>
+        </w:rPr>
+        <w:t>Globig</w:t>
+      </w:r>
+      <w:proofErr w:type="spellEnd"/>
+      <w:r>
+        <w:rPr>
+          <w:rFonts w:ascii="Arial" w:eastAsia="Times New Roman" w:hAnsi="Arial" w:cs="Arial"/>
+          <w:color w:val="000000" w:themeColor="text1"/>
+          <w:lang w:eastAsia="en-GB"/>
+        </w:rPr>
+        <w:t xml:space="preserve"> et al., 2021)</w:t>
       </w:r>
       <w:r>
         <w:rPr>
@@ -4388,13 +4612,23 @@
         </w:rPr>
         <w:t xml:space="preserve">in </w:t>
       </w:r>
-      <w:r>
-        <w:rPr>
-          <w:rFonts w:ascii="Arial" w:eastAsia="Times New Roman" w:hAnsi="Arial" w:cs="Arial"/>
-          <w:color w:val="000000" w:themeColor="text1"/>
-          <w:lang w:eastAsia="en-GB"/>
-        </w:rPr>
-        <w:t>Sonnemans and van Dijk</w:t>
+      <w:proofErr w:type="spellStart"/>
+      <w:r>
+        <w:rPr>
+          <w:rFonts w:ascii="Arial" w:eastAsia="Times New Roman" w:hAnsi="Arial" w:cs="Arial"/>
+          <w:color w:val="000000" w:themeColor="text1"/>
+          <w:lang w:eastAsia="en-GB"/>
+        </w:rPr>
+        <w:t>Sonnemans</w:t>
+      </w:r>
+      <w:proofErr w:type="spellEnd"/>
+      <w:r>
+        <w:rPr>
+          <w:rFonts w:ascii="Arial" w:eastAsia="Times New Roman" w:hAnsi="Arial" w:cs="Arial"/>
+          <w:color w:val="000000" w:themeColor="text1"/>
+          <w:lang w:eastAsia="en-GB"/>
+        </w:rPr>
+        <w:t xml:space="preserve"> and van Dijk</w:t>
       </w:r>
       <w:r>
         <w:rPr>
@@ -4428,6 +4662,7 @@
         </w:rPr>
         <w:t xml:space="preserve">as a </w:t>
       </w:r>
+      <w:proofErr w:type="gramStart"/>
       <w:r>
         <w:rPr>
           <w:rFonts w:ascii="Arial" w:eastAsia="Times New Roman" w:hAnsi="Arial" w:cs="Arial"/>
@@ -4450,7 +4685,16 @@
           <w:color w:val="000000" w:themeColor="text1"/>
           <w:lang w:eastAsia="en-GB"/>
         </w:rPr>
-        <w:t>s,</w:t>
+        <w:t>s</w:t>
+      </w:r>
+      <w:proofErr w:type="gramEnd"/>
+      <w:r>
+        <w:rPr>
+          <w:rFonts w:ascii="Arial" w:eastAsia="Times New Roman" w:hAnsi="Arial" w:cs="Arial"/>
+          <w:color w:val="000000" w:themeColor="text1"/>
+          <w:lang w:eastAsia="en-GB"/>
+        </w:rPr>
+        <w:t>,</w:t>
       </w:r>
       <w:r>
         <w:rPr>
@@ -4518,7 +4762,25 @@
           <w:color w:val="000000" w:themeColor="text1"/>
           <w:lang w:eastAsia="en-GB"/>
         </w:rPr>
-        <w:t xml:space="preserve"> was to test whether disconfirmatory evidence bias is a more generalised bias than previously thought. If individuals indeed update their beliefs suboptimally by letting the context of previous evidence samples influence them, such a bias would have important implications for understanding the nature of basic human decision mechanisms</w:t>
+        <w:t xml:space="preserve"> was to test whether disconfirmatory evidence bias is a more generalised bias than previously thought. If individuals indeed update their beliefs </w:t>
+      </w:r>
+      <w:proofErr w:type="spellStart"/>
+      <w:r>
+        <w:rPr>
+          <w:rFonts w:ascii="Arial" w:eastAsia="Times New Roman" w:hAnsi="Arial" w:cs="Arial"/>
+          <w:color w:val="000000" w:themeColor="text1"/>
+          <w:lang w:eastAsia="en-GB"/>
+        </w:rPr>
+        <w:t>suboptimally</w:t>
+      </w:r>
+      <w:proofErr w:type="spellEnd"/>
+      <w:r>
+        <w:rPr>
+          <w:rFonts w:ascii="Arial" w:eastAsia="Times New Roman" w:hAnsi="Arial" w:cs="Arial"/>
+          <w:color w:val="000000" w:themeColor="text1"/>
+          <w:lang w:eastAsia="en-GB"/>
+        </w:rPr>
+        <w:t xml:space="preserve"> by letting the context of previous evidence samples influence them, such a bias would have important implications for understanding the nature of basic human decision mechanisms</w:t>
       </w:r>
       <w:r>
         <w:rPr>
@@ -4934,7 +5196,43 @@
           <w:color w:val="000000" w:themeColor="text1"/>
           <w:lang w:eastAsia="en-GB"/>
         </w:rPr>
-        <w:t>(ages 18-75 yo, M = 37.09 yo, SD = 13.34; 319 men, 274 women, six participants who selected “other”)</w:t>
+        <w:t xml:space="preserve">(ages 18-75 </w:t>
+      </w:r>
+      <w:proofErr w:type="spellStart"/>
+      <w:r>
+        <w:rPr>
+          <w:rFonts w:ascii="Arial" w:eastAsia="Times New Roman" w:hAnsi="Arial" w:cs="Arial"/>
+          <w:color w:val="000000" w:themeColor="text1"/>
+          <w:lang w:eastAsia="en-GB"/>
+        </w:rPr>
+        <w:t>yo</w:t>
+      </w:r>
+      <w:proofErr w:type="spellEnd"/>
+      <w:r>
+        <w:rPr>
+          <w:rFonts w:ascii="Arial" w:eastAsia="Times New Roman" w:hAnsi="Arial" w:cs="Arial"/>
+          <w:color w:val="000000" w:themeColor="text1"/>
+          <w:lang w:eastAsia="en-GB"/>
+        </w:rPr>
+        <w:t xml:space="preserve">, M = 37.09 </w:t>
+      </w:r>
+      <w:proofErr w:type="spellStart"/>
+      <w:r>
+        <w:rPr>
+          <w:rFonts w:ascii="Arial" w:eastAsia="Times New Roman" w:hAnsi="Arial" w:cs="Arial"/>
+          <w:color w:val="000000" w:themeColor="text1"/>
+          <w:lang w:eastAsia="en-GB"/>
+        </w:rPr>
+        <w:t>yo</w:t>
+      </w:r>
+      <w:proofErr w:type="spellEnd"/>
+      <w:r>
+        <w:rPr>
+          <w:rFonts w:ascii="Arial" w:eastAsia="Times New Roman" w:hAnsi="Arial" w:cs="Arial"/>
+          <w:color w:val="000000" w:themeColor="text1"/>
+          <w:lang w:eastAsia="en-GB"/>
+        </w:rPr>
+        <w:t>, SD = 13.34; 319 men, 274 women, six participants who selected “other”)</w:t>
       </w:r>
       <w:r>
         <w:rPr>
@@ -5078,7 +5376,25 @@
           <w:color w:val="000000" w:themeColor="text1"/>
           <w:lang w:eastAsia="en-GB"/>
         </w:rPr>
-        <w:t xml:space="preserve"> (Anwyl-Irvine, Massonnié, Flitton, Kirkham, &amp; Evershed, 2020)</w:t>
+        <w:t xml:space="preserve"> (Anwyl-Irvine, </w:t>
+      </w:r>
+      <w:proofErr w:type="spellStart"/>
+      <w:r>
+        <w:rPr>
+          <w:rFonts w:ascii="Arial" w:eastAsia="Times New Roman" w:hAnsi="Arial" w:cs="Arial"/>
+          <w:color w:val="000000" w:themeColor="text1"/>
+          <w:lang w:eastAsia="en-GB"/>
+        </w:rPr>
+        <w:t>Massonnié</w:t>
+      </w:r>
+      <w:proofErr w:type="spellEnd"/>
+      <w:r>
+        <w:rPr>
+          <w:rFonts w:ascii="Arial" w:eastAsia="Times New Roman" w:hAnsi="Arial" w:cs="Arial"/>
+          <w:color w:val="000000" w:themeColor="text1"/>
+          <w:lang w:eastAsia="en-GB"/>
+        </w:rPr>
+        <w:t>, Flitton, Kirkham, &amp; Evershed, 2020)</w:t>
       </w:r>
       <w:r>
         <w:rPr>
@@ -7034,7 +7350,25 @@
           <w:color w:val="000000" w:themeColor="text1"/>
           <w:lang w:eastAsia="en-GB"/>
         </w:rPr>
-        <w:t>(The MathWorks, Nattick, MA)</w:t>
+        <w:t xml:space="preserve">(The MathWorks, </w:t>
+      </w:r>
+      <w:proofErr w:type="spellStart"/>
+      <w:r>
+        <w:rPr>
+          <w:rFonts w:ascii="Arial" w:eastAsia="Times New Roman" w:hAnsi="Arial" w:cs="Arial"/>
+          <w:color w:val="000000" w:themeColor="text1"/>
+          <w:lang w:eastAsia="en-GB"/>
+        </w:rPr>
+        <w:t>Nattick</w:t>
+      </w:r>
+      <w:proofErr w:type="spellEnd"/>
+      <w:r>
+        <w:rPr>
+          <w:rFonts w:ascii="Arial" w:eastAsia="Times New Roman" w:hAnsi="Arial" w:cs="Arial"/>
+          <w:color w:val="000000" w:themeColor="text1"/>
+          <w:lang w:eastAsia="en-GB"/>
+        </w:rPr>
+        <w:t>, MA)</w:t>
       </w:r>
       <w:r>
         <w:rPr>
@@ -8124,7 +8458,25 @@
           <w:color w:val="000000" w:themeColor="text1"/>
           <w:lang w:eastAsia="en-GB"/>
         </w:rPr>
-        <w:t xml:space="preserve"> = 268)  and “non</w:t>
+        <w:t xml:space="preserve"> = 268</w:t>
+      </w:r>
+      <w:proofErr w:type="gramStart"/>
+      <w:r>
+        <w:rPr>
+          <w:rFonts w:ascii="Arial" w:eastAsia="Times New Roman" w:hAnsi="Arial" w:cs="Arial"/>
+          <w:color w:val="000000" w:themeColor="text1"/>
+          <w:lang w:eastAsia="en-GB"/>
+        </w:rPr>
+        <w:t>)  and</w:t>
+      </w:r>
+      <w:proofErr w:type="gramEnd"/>
+      <w:r>
+        <w:rPr>
+          <w:rFonts w:ascii="Arial" w:eastAsia="Times New Roman" w:hAnsi="Arial" w:cs="Arial"/>
+          <w:color w:val="000000" w:themeColor="text1"/>
+          <w:lang w:eastAsia="en-GB"/>
+        </w:rPr>
+        <w:t xml:space="preserve"> “non</w:t>
       </w:r>
       <w:r>
         <w:rPr>
@@ -8818,13 +9170,23 @@
         </w:rPr>
         <w:t xml:space="preserve"> </w:t>
       </w:r>
-      <w:r>
-        <w:rPr>
-          <w:rFonts w:ascii="Arial" w:eastAsia="Times New Roman" w:hAnsi="Arial" w:cs="Arial"/>
-          <w:color w:val="000000" w:themeColor="text1"/>
-          <w:lang w:eastAsia="en-GB"/>
-        </w:rPr>
-        <w:t xml:space="preserve">religiously-affiliated </w:t>
+      <w:proofErr w:type="gramStart"/>
+      <w:r>
+        <w:rPr>
+          <w:rFonts w:ascii="Arial" w:eastAsia="Times New Roman" w:hAnsi="Arial" w:cs="Arial"/>
+          <w:color w:val="000000" w:themeColor="text1"/>
+          <w:lang w:eastAsia="en-GB"/>
+        </w:rPr>
+        <w:t>religiously-affiliated</w:t>
+      </w:r>
+      <w:proofErr w:type="gramEnd"/>
+      <w:r>
+        <w:rPr>
+          <w:rFonts w:ascii="Arial" w:eastAsia="Times New Roman" w:hAnsi="Arial" w:cs="Arial"/>
+          <w:color w:val="000000" w:themeColor="text1"/>
+          <w:lang w:eastAsia="en-GB"/>
+        </w:rPr>
+        <w:t xml:space="preserve"> </w:t>
       </w:r>
       <w:r>
         <w:rPr>
@@ -9194,7 +9556,25 @@
           <w:color w:val="000000" w:themeColor="text1"/>
           <w:lang w:eastAsia="en-GB"/>
         </w:rPr>
-        <w:t xml:space="preserve">as repeated-measures, </w:t>
+        <w:t xml:space="preserve">as </w:t>
+      </w:r>
+      <w:proofErr w:type="gramStart"/>
+      <w:r>
+        <w:rPr>
+          <w:rFonts w:ascii="Arial" w:eastAsia="Times New Roman" w:hAnsi="Arial" w:cs="Arial"/>
+          <w:color w:val="000000" w:themeColor="text1"/>
+          <w:lang w:eastAsia="en-GB"/>
+        </w:rPr>
+        <w:t>repeated-measures</w:t>
+      </w:r>
+      <w:proofErr w:type="gramEnd"/>
+      <w:r>
+        <w:rPr>
+          <w:rFonts w:ascii="Arial" w:eastAsia="Times New Roman" w:hAnsi="Arial" w:cs="Arial"/>
+          <w:color w:val="000000" w:themeColor="text1"/>
+          <w:lang w:eastAsia="en-GB"/>
+        </w:rPr>
+        <w:t xml:space="preserve">, </w:t>
       </w:r>
       <w:r>
         <w:rPr>
@@ -9654,13 +10034,23 @@
         </w:rPr>
         <w:t>(</w:t>
       </w:r>
-      <w:r>
-        <w:rPr>
-          <w:rFonts w:ascii="Arial" w:eastAsia="Times New Roman" w:hAnsi="Arial" w:cs="Arial"/>
-          <w:color w:val="000000" w:themeColor="text1"/>
-          <w:lang w:eastAsia="en-GB"/>
-        </w:rPr>
-        <w:t xml:space="preserve">religiously-affiliated participants </w:t>
+      <w:proofErr w:type="gramStart"/>
+      <w:r>
+        <w:rPr>
+          <w:rFonts w:ascii="Arial" w:eastAsia="Times New Roman" w:hAnsi="Arial" w:cs="Arial"/>
+          <w:color w:val="000000" w:themeColor="text1"/>
+          <w:lang w:eastAsia="en-GB"/>
+        </w:rPr>
+        <w:t>religiously-affiliated</w:t>
+      </w:r>
+      <w:proofErr w:type="gramEnd"/>
+      <w:r>
+        <w:rPr>
+          <w:rFonts w:ascii="Arial" w:eastAsia="Times New Roman" w:hAnsi="Arial" w:cs="Arial"/>
+          <w:color w:val="000000" w:themeColor="text1"/>
+          <w:lang w:eastAsia="en-GB"/>
+        </w:rPr>
+        <w:t xml:space="preserve"> participants </w:t>
       </w:r>
       <w:r>
         <w:rPr>
@@ -10502,6 +10892,7 @@
         </w:rPr>
         <w:t xml:space="preserve">× Sequence Position interaction </w:t>
       </w:r>
+      <w:proofErr w:type="gramStart"/>
       <w:r>
         <w:rPr>
           <w:rFonts w:ascii="Arial" w:eastAsia="Times New Roman" w:hAnsi="Arial" w:cs="Arial"/>
@@ -10518,7 +10909,16 @@
           <w:color w:val="000000" w:themeColor="text1"/>
           <w:lang w:eastAsia="en-GB"/>
         </w:rPr>
-        <w:t xml:space="preserve">(10, 5950) = 11.12, </w:t>
+        <w:t>(</w:t>
+      </w:r>
+      <w:proofErr w:type="gramEnd"/>
+      <w:r>
+        <w:rPr>
+          <w:rFonts w:ascii="Arial" w:eastAsia="Times New Roman" w:hAnsi="Arial" w:cs="Arial"/>
+          <w:color w:val="000000" w:themeColor="text1"/>
+          <w:lang w:eastAsia="en-GB"/>
+        </w:rPr>
+        <w:t xml:space="preserve">10, 5950) = 11.12, </w:t>
       </w:r>
       <w:r>
         <w:rPr>
@@ -10798,7 +11198,25 @@
           <w:color w:val="000000" w:themeColor="text1"/>
           <w:lang w:eastAsia="en-GB"/>
         </w:rPr>
-        <w:t>Suspect did not produce any higher order interactions with Sequence Guilt or Sequence Position (ps ≥ .13)</w:t>
+        <w:t>Suspect did not produce any higher order interactions with Sequence Guilt or Sequence Position (</w:t>
+      </w:r>
+      <w:proofErr w:type="spellStart"/>
+      <w:r>
+        <w:rPr>
+          <w:rFonts w:ascii="Arial" w:eastAsia="Times New Roman" w:hAnsi="Arial" w:cs="Arial"/>
+          <w:color w:val="000000" w:themeColor="text1"/>
+          <w:lang w:eastAsia="en-GB"/>
+        </w:rPr>
+        <w:t>ps</w:t>
+      </w:r>
+      <w:proofErr w:type="spellEnd"/>
+      <w:r>
+        <w:rPr>
+          <w:rFonts w:ascii="Arial" w:eastAsia="Times New Roman" w:hAnsi="Arial" w:cs="Arial"/>
+          <w:color w:val="000000" w:themeColor="text1"/>
+          <w:lang w:eastAsia="en-GB"/>
+        </w:rPr>
+        <w:t xml:space="preserve"> ≥ .13)</w:t>
       </w:r>
       <w:r>
         <w:rPr>
@@ -10876,7 +11294,7 @@
           <w:lang w:eastAsia="en-GB"/>
         </w:rPr>
         <w:drawing>
-          <wp:inline distT="0" distB="0" distL="0" distR="0" wp14:anchorId="1F189D50" wp14:editId="742EFBB6">
+          <wp:inline distT="0" distB="0" distL="0" distR="0" wp14:anchorId="1F189D50" wp14:editId="2436AB54">
             <wp:extent cx="5630545" cy="4122420"/>
             <wp:effectExtent l="0" t="0" r="8255" b="0"/>
             <wp:docPr id="5" name="Picture 5"/>
@@ -11154,6 +11572,7 @@
         </w:rPr>
         <w:t xml:space="preserve">laim </w:t>
       </w:r>
+      <w:proofErr w:type="gramStart"/>
       <w:r>
         <w:rPr>
           <w:rFonts w:ascii="Arial" w:eastAsia="Times New Roman" w:hAnsi="Arial" w:cs="Arial"/>
@@ -11170,7 +11589,16 @@
           <w:color w:val="000000" w:themeColor="text1"/>
           <w:lang w:eastAsia="en-GB"/>
         </w:rPr>
-        <w:t>(1, 597) = 210.39</w:t>
+        <w:t>(</w:t>
+      </w:r>
+      <w:proofErr w:type="gramEnd"/>
+      <w:r>
+        <w:rPr>
+          <w:rFonts w:ascii="Arial" w:eastAsia="Times New Roman" w:hAnsi="Arial" w:cs="Arial"/>
+          <w:color w:val="000000" w:themeColor="text1"/>
+          <w:lang w:eastAsia="en-GB"/>
+        </w:rPr>
+        <w:t>1, 597) = 210.39</w:t>
       </w:r>
       <w:r>
         <w:rPr>
@@ -12097,6 +12525,7 @@
         </w:rPr>
         <w:t xml:space="preserve">at sequence position 0 </w:t>
       </w:r>
+      <w:proofErr w:type="gramStart"/>
       <w:r>
         <w:rPr>
           <w:rFonts w:ascii="Arial" w:eastAsia="Times New Roman" w:hAnsi="Arial" w:cs="Arial"/>
@@ -12113,7 +12542,16 @@
           <w:color w:val="000000" w:themeColor="text1"/>
           <w:lang w:eastAsia="en-GB"/>
         </w:rPr>
-        <w:t xml:space="preserve">(587) = -1.6, </w:t>
+        <w:t>(</w:t>
+      </w:r>
+      <w:proofErr w:type="gramEnd"/>
+      <w:r>
+        <w:rPr>
+          <w:rFonts w:ascii="Arial" w:eastAsia="Times New Roman" w:hAnsi="Arial" w:cs="Arial"/>
+          <w:color w:val="000000" w:themeColor="text1"/>
+          <w:lang w:eastAsia="en-GB"/>
+        </w:rPr>
+        <w:t xml:space="preserve">587) = -1.6, </w:t>
       </w:r>
       <w:r>
         <w:rPr>
@@ -12232,7 +12670,16 @@
           <w:color w:val="000000" w:themeColor="text1"/>
           <w:lang w:eastAsia="en-GB"/>
         </w:rPr>
-        <w:t>for A</w:t>
+        <w:t xml:space="preserve">for </w:t>
+      </w:r>
+      <w:proofErr w:type="gramStart"/>
+      <w:r>
+        <w:rPr>
+          <w:rFonts w:ascii="Arial" w:eastAsia="Times New Roman" w:hAnsi="Arial" w:cs="Arial"/>
+          <w:color w:val="000000" w:themeColor="text1"/>
+          <w:lang w:eastAsia="en-GB"/>
+        </w:rPr>
+        <w:t>A</w:t>
       </w:r>
       <w:r>
         <w:rPr>
@@ -12252,6 +12699,7 @@
         </w:rPr>
         <w:t>F</w:t>
       </w:r>
+      <w:proofErr w:type="gramEnd"/>
       <w:r>
         <w:rPr>
           <w:rFonts w:ascii="Arial" w:eastAsia="Times New Roman" w:hAnsi="Arial" w:cs="Arial"/>
@@ -12511,6 +12959,7 @@
         </w:rPr>
         <w:t>main effects or interactions involving Affiliation (</w:t>
       </w:r>
+      <w:proofErr w:type="spellStart"/>
       <w:r>
         <w:rPr>
           <w:rFonts w:ascii="Arial" w:eastAsia="Times New Roman" w:hAnsi="Arial" w:cs="Arial"/>
@@ -12526,7 +12975,16 @@
           <w:color w:val="000000" w:themeColor="text1"/>
           <w:lang w:eastAsia="en-GB"/>
         </w:rPr>
-        <w:t>s ≥ .39)</w:t>
+        <w:t>s</w:t>
+      </w:r>
+      <w:proofErr w:type="spellEnd"/>
+      <w:r>
+        <w:rPr>
+          <w:rFonts w:ascii="Arial" w:eastAsia="Times New Roman" w:hAnsi="Arial" w:cs="Arial"/>
+          <w:color w:val="000000" w:themeColor="text1"/>
+          <w:lang w:eastAsia="en-GB"/>
+        </w:rPr>
+        <w:t xml:space="preserve"> ≥ .39)</w:t>
       </w:r>
       <w:r>
         <w:rPr>
@@ -12744,7 +13202,43 @@
           <w:color w:val="000000" w:themeColor="text1"/>
           <w:lang w:eastAsia="en-GB"/>
         </w:rPr>
-        <w:t xml:space="preserve">articipants appear near-optimal when claims and contexts mismatch, but underadjust (relative to optimal adjustment) when claims match </w:t>
+        <w:t xml:space="preserve">articipants appear </w:t>
+      </w:r>
+      <w:proofErr w:type="gramStart"/>
+      <w:r>
+        <w:rPr>
+          <w:rFonts w:ascii="Arial" w:eastAsia="Times New Roman" w:hAnsi="Arial" w:cs="Arial"/>
+          <w:color w:val="000000" w:themeColor="text1"/>
+          <w:lang w:eastAsia="en-GB"/>
+        </w:rPr>
+        <w:t>near-optimal</w:t>
+      </w:r>
+      <w:proofErr w:type="gramEnd"/>
+      <w:r>
+        <w:rPr>
+          <w:rFonts w:ascii="Arial" w:eastAsia="Times New Roman" w:hAnsi="Arial" w:cs="Arial"/>
+          <w:color w:val="000000" w:themeColor="text1"/>
+          <w:lang w:eastAsia="en-GB"/>
+        </w:rPr>
+        <w:t xml:space="preserve"> when claims and contexts mismatch, but </w:t>
+      </w:r>
+      <w:proofErr w:type="spellStart"/>
+      <w:r>
+        <w:rPr>
+          <w:rFonts w:ascii="Arial" w:eastAsia="Times New Roman" w:hAnsi="Arial" w:cs="Arial"/>
+          <w:color w:val="000000" w:themeColor="text1"/>
+          <w:lang w:eastAsia="en-GB"/>
+        </w:rPr>
+        <w:t>underadjust</w:t>
+      </w:r>
+      <w:proofErr w:type="spellEnd"/>
+      <w:r>
+        <w:rPr>
+          <w:rFonts w:ascii="Arial" w:eastAsia="Times New Roman" w:hAnsi="Arial" w:cs="Arial"/>
+          <w:color w:val="000000" w:themeColor="text1"/>
+          <w:lang w:eastAsia="en-GB"/>
+        </w:rPr>
+        <w:t xml:space="preserve"> (relative to optimal adjustment) when claims match </w:t>
       </w:r>
       <w:r>
         <w:rPr>
@@ -13244,16 +13738,9 @@
           <w:color w:val="000000" w:themeColor="text1"/>
           <w:lang w:eastAsia="en-GB"/>
         </w:rPr>
-        <w:t xml:space="preserve"> F</w:t>
-      </w:r>
-      <w:r>
-        <w:rPr>
-          <w:rFonts w:ascii="Arial" w:eastAsia="Times New Roman" w:hAnsi="Arial" w:cs="Arial"/>
-          <w:color w:val="000000" w:themeColor="text1"/>
-          <w:lang w:eastAsia="en-GB"/>
-        </w:rPr>
-        <w:t xml:space="preserve">(1, 95) = 7.354, </w:t>
-      </w:r>
+        <w:t xml:space="preserve"> </w:t>
+      </w:r>
+      <w:proofErr w:type="gramStart"/>
       <w:r>
         <w:rPr>
           <w:rFonts w:ascii="Arial" w:eastAsia="Times New Roman" w:hAnsi="Arial" w:cs="Arial"/>
@@ -13262,6 +13749,33 @@
           <w:color w:val="000000" w:themeColor="text1"/>
           <w:lang w:eastAsia="en-GB"/>
         </w:rPr>
+        <w:t>F</w:t>
+      </w:r>
+      <w:r>
+        <w:rPr>
+          <w:rFonts w:ascii="Arial" w:eastAsia="Times New Roman" w:hAnsi="Arial" w:cs="Arial"/>
+          <w:color w:val="000000" w:themeColor="text1"/>
+          <w:lang w:eastAsia="en-GB"/>
+        </w:rPr>
+        <w:t>(</w:t>
+      </w:r>
+      <w:proofErr w:type="gramEnd"/>
+      <w:r>
+        <w:rPr>
+          <w:rFonts w:ascii="Arial" w:eastAsia="Times New Roman" w:hAnsi="Arial" w:cs="Arial"/>
+          <w:color w:val="000000" w:themeColor="text1"/>
+          <w:lang w:eastAsia="en-GB"/>
+        </w:rPr>
+        <w:t xml:space="preserve">1, 95) = 7.354, </w:t>
+      </w:r>
+      <w:r>
+        <w:rPr>
+          <w:rFonts w:ascii="Arial" w:eastAsia="Times New Roman" w:hAnsi="Arial" w:cs="Arial"/>
+          <w:i/>
+          <w:iCs/>
+          <w:color w:val="000000" w:themeColor="text1"/>
+          <w:lang w:eastAsia="en-GB"/>
+        </w:rPr>
         <w:t>p</w:t>
       </w:r>
       <w:r>
@@ -13346,6 +13860,7 @@
         </w:rPr>
         <w:t>gent proved significant (</w:t>
       </w:r>
+      <w:proofErr w:type="spellStart"/>
       <w:r>
         <w:rPr>
           <w:rFonts w:ascii="Arial" w:eastAsia="Times New Roman" w:hAnsi="Arial" w:cs="Arial"/>
@@ -13361,7 +13876,16 @@
           <w:color w:val="000000" w:themeColor="text1"/>
           <w:lang w:eastAsia="en-GB"/>
         </w:rPr>
-        <w:t>s ≥ .59).</w:t>
+        <w:t>s</w:t>
+      </w:r>
+      <w:proofErr w:type="spellEnd"/>
+      <w:r>
+        <w:rPr>
+          <w:rFonts w:ascii="Arial" w:eastAsia="Times New Roman" w:hAnsi="Arial" w:cs="Arial"/>
+          <w:color w:val="000000" w:themeColor="text1"/>
+          <w:lang w:eastAsia="en-GB"/>
+        </w:rPr>
+        <w:t xml:space="preserve"> ≥ .59).</w:t>
       </w:r>
       <w:r>
         <w:rPr>
@@ -13435,6 +13959,7 @@
         </w:rPr>
         <w:t xml:space="preserve"> and Agent </w:t>
       </w:r>
+      <w:proofErr w:type="gramStart"/>
       <w:r>
         <w:rPr>
           <w:rFonts w:ascii="Arial" w:eastAsia="Times New Roman" w:hAnsi="Arial" w:cs="Arial"/>
@@ -13451,7 +13976,16 @@
           <w:color w:val="000000" w:themeColor="text1"/>
           <w:lang w:eastAsia="en-GB"/>
         </w:rPr>
-        <w:t xml:space="preserve">(1, </w:t>
+        <w:t>(</w:t>
+      </w:r>
+      <w:proofErr w:type="gramEnd"/>
+      <w:r>
+        <w:rPr>
+          <w:rFonts w:ascii="Arial" w:eastAsia="Times New Roman" w:hAnsi="Arial" w:cs="Arial"/>
+          <w:color w:val="000000" w:themeColor="text1"/>
+          <w:lang w:eastAsia="en-GB"/>
+        </w:rPr>
+        <w:t xml:space="preserve">1, </w:t>
       </w:r>
       <w:r>
         <w:rPr>
@@ -14058,7 +14592,25 @@
           <w:color w:val="000000" w:themeColor="text1"/>
           <w:lang w:eastAsia="en-GB"/>
         </w:rPr>
-        <w:t xml:space="preserve">a similar state of affairs </w:t>
+        <w:t xml:space="preserve">a similar </w:t>
+      </w:r>
+      <w:proofErr w:type="gramStart"/>
+      <w:r>
+        <w:rPr>
+          <w:rFonts w:ascii="Arial" w:eastAsia="Times New Roman" w:hAnsi="Arial" w:cs="Arial"/>
+          <w:color w:val="000000" w:themeColor="text1"/>
+          <w:lang w:eastAsia="en-GB"/>
+        </w:rPr>
+        <w:t>state of affairs</w:t>
+      </w:r>
+      <w:proofErr w:type="gramEnd"/>
+      <w:r>
+        <w:rPr>
+          <w:rFonts w:ascii="Arial" w:eastAsia="Times New Roman" w:hAnsi="Arial" w:cs="Arial"/>
+          <w:color w:val="000000" w:themeColor="text1"/>
+          <w:lang w:eastAsia="en-GB"/>
+        </w:rPr>
+        <w:t xml:space="preserve"> </w:t>
       </w:r>
       <w:r>
         <w:rPr>
@@ -14146,7 +14698,25 @@
           <w:color w:val="000000" w:themeColor="text1"/>
           <w:lang w:eastAsia="en-GB"/>
         </w:rPr>
-        <w:t xml:space="preserve">One complication, however, is that our participants did not “overadjust” to disconfirmatory </w:t>
+        <w:t>One complication, however, is that our participants did not “</w:t>
+      </w:r>
+      <w:proofErr w:type="spellStart"/>
+      <w:r>
+        <w:rPr>
+          <w:rFonts w:ascii="Arial" w:eastAsia="Times New Roman" w:hAnsi="Arial" w:cs="Arial"/>
+          <w:color w:val="000000" w:themeColor="text1"/>
+          <w:lang w:eastAsia="en-GB"/>
+        </w:rPr>
+        <w:t>overadjust</w:t>
+      </w:r>
+      <w:proofErr w:type="spellEnd"/>
+      <w:r>
+        <w:rPr>
+          <w:rFonts w:ascii="Arial" w:eastAsia="Times New Roman" w:hAnsi="Arial" w:cs="Arial"/>
+          <w:color w:val="000000" w:themeColor="text1"/>
+          <w:lang w:eastAsia="en-GB"/>
+        </w:rPr>
+        <w:t xml:space="preserve">” to disconfirmatory </w:t>
       </w:r>
       <w:r>
         <w:rPr>
@@ -14171,7 +14741,25 @@
           <w:color w:val="000000" w:themeColor="text1"/>
           <w:lang w:eastAsia="en-GB"/>
         </w:rPr>
-        <w:t xml:space="preserve">. Rather, they adjusted near-optimally to disconfirmatory evidence, while underadjusting to </w:t>
+        <w:t xml:space="preserve">. Rather, they adjusted near-optimally to disconfirmatory evidence, while </w:t>
+      </w:r>
+      <w:proofErr w:type="spellStart"/>
+      <w:r>
+        <w:rPr>
+          <w:rFonts w:ascii="Arial" w:eastAsia="Times New Roman" w:hAnsi="Arial" w:cs="Arial"/>
+          <w:color w:val="000000" w:themeColor="text1"/>
+          <w:lang w:eastAsia="en-GB"/>
+        </w:rPr>
+        <w:t>underadjusting</w:t>
+      </w:r>
+      <w:proofErr w:type="spellEnd"/>
+      <w:r>
+        <w:rPr>
+          <w:rFonts w:ascii="Arial" w:eastAsia="Times New Roman" w:hAnsi="Arial" w:cs="Arial"/>
+          <w:color w:val="000000" w:themeColor="text1"/>
+          <w:lang w:eastAsia="en-GB"/>
+        </w:rPr>
+        <w:t xml:space="preserve"> to </w:t>
       </w:r>
       <w:r>
         <w:rPr>
@@ -14286,15 +14874,51 @@
           <w:color w:val="000000" w:themeColor="text1"/>
           <w:lang w:eastAsia="en-GB"/>
         </w:rPr>
-        <w:t>ender bias can influence the decisions made during legal insanity evaluations and courtroom proceedings (Lindholm &amp; Cederwall, 2010; Norton, et al., 2006; Rogers &amp; Davies</w:t>
-      </w:r>
-      <w:r>
-        <w:rPr>
-          <w:rFonts w:ascii="Arial" w:eastAsia="Times New Roman" w:hAnsi="Arial" w:cs="Arial"/>
-          <w:color w:val="000000" w:themeColor="text1"/>
-          <w:lang w:eastAsia="en-GB"/>
-        </w:rPr>
-        <w:t>, 2007; Yourstone et al., 2008)</w:t>
+        <w:t xml:space="preserve">ender bias can influence the decisions made during legal insanity evaluations and courtroom proceedings (Lindholm &amp; </w:t>
+      </w:r>
+      <w:proofErr w:type="spellStart"/>
+      <w:r>
+        <w:rPr>
+          <w:rFonts w:ascii="Arial" w:eastAsia="Times New Roman" w:hAnsi="Arial" w:cs="Arial"/>
+          <w:color w:val="000000" w:themeColor="text1"/>
+          <w:lang w:eastAsia="en-GB"/>
+        </w:rPr>
+        <w:t>Cederwall</w:t>
+      </w:r>
+      <w:proofErr w:type="spellEnd"/>
+      <w:r>
+        <w:rPr>
+          <w:rFonts w:ascii="Arial" w:eastAsia="Times New Roman" w:hAnsi="Arial" w:cs="Arial"/>
+          <w:color w:val="000000" w:themeColor="text1"/>
+          <w:lang w:eastAsia="en-GB"/>
+        </w:rPr>
+        <w:t>, 2010; Norton, et al., 2006; Rogers &amp; Davies</w:t>
+      </w:r>
+      <w:r>
+        <w:rPr>
+          <w:rFonts w:ascii="Arial" w:eastAsia="Times New Roman" w:hAnsi="Arial" w:cs="Arial"/>
+          <w:color w:val="000000" w:themeColor="text1"/>
+          <w:lang w:eastAsia="en-GB"/>
+        </w:rPr>
+        <w:t xml:space="preserve">, 2007; </w:t>
+      </w:r>
+      <w:proofErr w:type="spellStart"/>
+      <w:r>
+        <w:rPr>
+          <w:rFonts w:ascii="Arial" w:eastAsia="Times New Roman" w:hAnsi="Arial" w:cs="Arial"/>
+          <w:color w:val="000000" w:themeColor="text1"/>
+          <w:lang w:eastAsia="en-GB"/>
+        </w:rPr>
+        <w:t>Yourstone</w:t>
+      </w:r>
+      <w:proofErr w:type="spellEnd"/>
+      <w:r>
+        <w:rPr>
+          <w:rFonts w:ascii="Arial" w:eastAsia="Times New Roman" w:hAnsi="Arial" w:cs="Arial"/>
+          <w:color w:val="000000" w:themeColor="text1"/>
+          <w:lang w:eastAsia="en-GB"/>
+        </w:rPr>
+        <w:t xml:space="preserve"> et al., 2008)</w:t>
       </w:r>
       <w:r>
         <w:rPr>
@@ -14326,7 +14950,25 @@
           <w:color w:val="000000" w:themeColor="text1"/>
           <w:lang w:eastAsia="en-GB"/>
         </w:rPr>
-        <w:t xml:space="preserve"> Cederwall, 2010), and visi</w:t>
+        <w:t xml:space="preserve"> </w:t>
+      </w:r>
+      <w:proofErr w:type="spellStart"/>
+      <w:r>
+        <w:rPr>
+          <w:rFonts w:ascii="Arial" w:eastAsia="Times New Roman" w:hAnsi="Arial" w:cs="Arial"/>
+          <w:color w:val="000000" w:themeColor="text1"/>
+          <w:lang w:eastAsia="en-GB"/>
+        </w:rPr>
+        <w:t>Cederwall</w:t>
+      </w:r>
+      <w:proofErr w:type="spellEnd"/>
+      <w:r>
+        <w:rPr>
+          <w:rFonts w:ascii="Arial" w:eastAsia="Times New Roman" w:hAnsi="Arial" w:cs="Arial"/>
+          <w:color w:val="000000" w:themeColor="text1"/>
+          <w:lang w:eastAsia="en-GB"/>
+        </w:rPr>
+        <w:t>, 2010), and visi</w:t>
       </w:r>
       <w:r>
         <w:rPr>
@@ -14464,6 +15106,7 @@
         </w:rPr>
         <w:t xml:space="preserve"> (18-64 </w:t>
       </w:r>
+      <w:proofErr w:type="spellStart"/>
       <w:r>
         <w:rPr>
           <w:rFonts w:ascii="Arial" w:eastAsia="Times New Roman" w:hAnsi="Arial" w:cs="Arial"/>
@@ -14472,6 +15115,7 @@
         </w:rPr>
         <w:t>yo</w:t>
       </w:r>
+      <w:proofErr w:type="spellEnd"/>
       <w:r>
         <w:rPr>
           <w:rFonts w:ascii="Arial" w:eastAsia="Times New Roman" w:hAnsi="Arial" w:cs="Arial"/>
@@ -14762,7 +15406,25 @@
           <w:color w:val="000000" w:themeColor="text1"/>
           <w:lang w:eastAsia="en-GB"/>
         </w:rPr>
-        <w:t xml:space="preserve"> set (Lundqvist, Flykt, &amp; Ӧhman, 1998).</w:t>
+        <w:t xml:space="preserve"> set (Lundqvist, Flykt, &amp; </w:t>
+      </w:r>
+      <w:proofErr w:type="spellStart"/>
+      <w:r>
+        <w:rPr>
+          <w:rFonts w:ascii="Arial" w:eastAsia="Times New Roman" w:hAnsi="Arial" w:cs="Arial"/>
+          <w:color w:val="000000" w:themeColor="text1"/>
+          <w:lang w:eastAsia="en-GB"/>
+        </w:rPr>
+        <w:t>Ӧhman</w:t>
+      </w:r>
+      <w:proofErr w:type="spellEnd"/>
+      <w:r>
+        <w:rPr>
+          <w:rFonts w:ascii="Arial" w:eastAsia="Times New Roman" w:hAnsi="Arial" w:cs="Arial"/>
+          <w:color w:val="000000" w:themeColor="text1"/>
+          <w:lang w:eastAsia="en-GB"/>
+        </w:rPr>
+        <w:t>, 1998).</w:t>
       </w:r>
     </w:p>
     <w:p>
@@ -15395,13 +16057,23 @@
         </w:rPr>
         <w:t xml:space="preserve">, in which </w:t>
       </w:r>
-      <w:r>
-        <w:rPr>
-          <w:rFonts w:ascii="Arial" w:eastAsia="Times New Roman" w:hAnsi="Arial" w:cs="Arial"/>
-          <w:color w:val="000000" w:themeColor="text1"/>
-          <w:lang w:eastAsia="en-GB"/>
-        </w:rPr>
-        <w:t xml:space="preserve">the majority of </w:t>
+      <w:proofErr w:type="gramStart"/>
+      <w:r>
+        <w:rPr>
+          <w:rFonts w:ascii="Arial" w:eastAsia="Times New Roman" w:hAnsi="Arial" w:cs="Arial"/>
+          <w:color w:val="000000" w:themeColor="text1"/>
+          <w:lang w:eastAsia="en-GB"/>
+        </w:rPr>
+        <w:t>the majority of</w:t>
+      </w:r>
+      <w:proofErr w:type="gramEnd"/>
+      <w:r>
+        <w:rPr>
+          <w:rFonts w:ascii="Arial" w:eastAsia="Times New Roman" w:hAnsi="Arial" w:cs="Arial"/>
+          <w:color w:val="000000" w:themeColor="text1"/>
+          <w:lang w:eastAsia="en-GB"/>
+        </w:rPr>
+        <w:t xml:space="preserve"> </w:t>
       </w:r>
       <w:r>
         <w:rPr>
@@ -15443,13 +16115,23 @@
         </w:rPr>
         <w:t xml:space="preserve">, in which </w:t>
       </w:r>
-      <w:r>
-        <w:rPr>
-          <w:rFonts w:ascii="Arial" w:eastAsia="Times New Roman" w:hAnsi="Arial" w:cs="Arial"/>
-          <w:color w:val="000000" w:themeColor="text1"/>
-          <w:lang w:eastAsia="en-GB"/>
-        </w:rPr>
-        <w:t xml:space="preserve">the majority of claims </w:t>
+      <w:proofErr w:type="gramStart"/>
+      <w:r>
+        <w:rPr>
+          <w:rFonts w:ascii="Arial" w:eastAsia="Times New Roman" w:hAnsi="Arial" w:cs="Arial"/>
+          <w:color w:val="000000" w:themeColor="text1"/>
+          <w:lang w:eastAsia="en-GB"/>
+        </w:rPr>
+        <w:t>the majority of</w:t>
+      </w:r>
+      <w:proofErr w:type="gramEnd"/>
+      <w:r>
+        <w:rPr>
+          <w:rFonts w:ascii="Arial" w:eastAsia="Times New Roman" w:hAnsi="Arial" w:cs="Arial"/>
+          <w:color w:val="000000" w:themeColor="text1"/>
+          <w:lang w:eastAsia="en-GB"/>
+        </w:rPr>
+        <w:t xml:space="preserve"> claims </w:t>
       </w:r>
       <w:r>
         <w:rPr>
@@ -16116,6 +16798,7 @@
                 <w:lang w:eastAsia="en-GB"/>
               </w:rPr>
             </w:pPr>
+            <w:proofErr w:type="spellStart"/>
             <w:r>
               <w:rPr>
                 <w:rFonts w:ascii="Arial" w:eastAsia="Times New Roman" w:hAnsi="Arial" w:cs="Arial"/>
@@ -16133,6 +16816,7 @@
               </w:rPr>
               <w:t>a</w:t>
             </w:r>
+            <w:proofErr w:type="spellEnd"/>
           </w:p>
         </w:tc>
         <w:tc>
@@ -17501,6 +18185,7 @@
                 <w:lang w:eastAsia="en-GB"/>
               </w:rPr>
             </w:pPr>
+            <w:proofErr w:type="spellStart"/>
             <w:r>
               <w:rPr>
                 <w:rFonts w:ascii="Arial" w:eastAsia="Times New Roman" w:hAnsi="Arial" w:cs="Arial"/>
@@ -17516,7 +18201,16 @@
                 <w:color w:val="000000" w:themeColor="text1"/>
                 <w:lang w:eastAsia="en-GB"/>
               </w:rPr>
-              <w:t xml:space="preserve">G’s </w:t>
+              <w:t>G’s</w:t>
+            </w:r>
+            <w:proofErr w:type="spellEnd"/>
+            <w:r>
+              <w:rPr>
+                <w:rFonts w:ascii="Arial" w:eastAsia="Times New Roman" w:hAnsi="Arial" w:cs="Arial"/>
+                <w:color w:val="000000" w:themeColor="text1"/>
+                <w:lang w:eastAsia="en-GB"/>
+              </w:rPr>
+              <w:t xml:space="preserve"> </w:t>
             </w:r>
             <w:r>
               <w:rPr>
@@ -18168,7 +18862,16 @@
           <w:color w:val="000000" w:themeColor="text1"/>
           <w:lang w:eastAsia="en-GB"/>
         </w:rPr>
-        <w:t xml:space="preserve"> interaction  </w:t>
+        <w:t xml:space="preserve"> </w:t>
+      </w:r>
+      <w:proofErr w:type="gramStart"/>
+      <w:r>
+        <w:rPr>
+          <w:rFonts w:ascii="Arial" w:eastAsia="Times New Roman" w:hAnsi="Arial" w:cs="Arial"/>
+          <w:color w:val="000000" w:themeColor="text1"/>
+          <w:lang w:eastAsia="en-GB"/>
+        </w:rPr>
+        <w:t xml:space="preserve">interaction  </w:t>
       </w:r>
       <w:r>
         <w:rPr>
@@ -18180,6 +18883,7 @@
         </w:rPr>
         <w:t>F</w:t>
       </w:r>
+      <w:proofErr w:type="gramEnd"/>
       <w:r>
         <w:rPr>
           <w:rFonts w:ascii="Arial" w:eastAsia="Times New Roman" w:hAnsi="Arial" w:cs="Arial"/>
@@ -18870,6 +19574,7 @@
         </w:rPr>
         <w:t xml:space="preserve">significant main effect of Witness Claim </w:t>
       </w:r>
+      <w:proofErr w:type="gramStart"/>
       <w:r>
         <w:rPr>
           <w:rFonts w:ascii="Arial" w:eastAsia="Times New Roman" w:hAnsi="Arial" w:cs="Arial"/>
@@ -18886,7 +19591,16 @@
           <w:color w:val="000000" w:themeColor="text1"/>
           <w:lang w:eastAsia="en-GB"/>
         </w:rPr>
-        <w:t xml:space="preserve">(1,103) = 63.08, </w:t>
+        <w:t>(</w:t>
+      </w:r>
+      <w:proofErr w:type="gramEnd"/>
+      <w:r>
+        <w:rPr>
+          <w:rFonts w:ascii="Arial" w:eastAsia="Times New Roman" w:hAnsi="Arial" w:cs="Arial"/>
+          <w:color w:val="000000" w:themeColor="text1"/>
+          <w:lang w:eastAsia="en-GB"/>
+        </w:rPr>
+        <w:t xml:space="preserve">1,103) = 63.08, </w:t>
       </w:r>
       <w:r>
         <w:rPr>
@@ -19348,6 +20062,7 @@
         </w:rPr>
         <w:t xml:space="preserve"> </w:t>
       </w:r>
+      <w:proofErr w:type="gramStart"/>
       <w:r>
         <w:rPr>
           <w:rFonts w:ascii="Arial" w:eastAsia="Times New Roman" w:hAnsi="Arial" w:cs="Arial"/>
@@ -19364,7 +20079,16 @@
           <w:color w:val="000000" w:themeColor="text1"/>
           <w:lang w:eastAsia="en-GB"/>
         </w:rPr>
-        <w:t xml:space="preserve">(10, 1030) = 7.7, </w:t>
+        <w:t>(</w:t>
+      </w:r>
+      <w:proofErr w:type="gramEnd"/>
+      <w:r>
+        <w:rPr>
+          <w:rFonts w:ascii="Arial" w:eastAsia="Times New Roman" w:hAnsi="Arial" w:cs="Arial"/>
+          <w:color w:val="000000" w:themeColor="text1"/>
+          <w:lang w:eastAsia="en-GB"/>
+        </w:rPr>
+        <w:t xml:space="preserve">10, 1030) = 7.7, </w:t>
       </w:r>
       <w:r>
         <w:rPr>
@@ -19766,7 +20490,16 @@
           <w:color w:val="000000" w:themeColor="text1"/>
           <w:lang w:eastAsia="en-GB"/>
         </w:rPr>
-        <w:t xml:space="preserve">, resulting in a significant main effect of Suspect  </w:t>
+        <w:t xml:space="preserve">, resulting in a significant main effect of </w:t>
+      </w:r>
+      <w:proofErr w:type="gramStart"/>
+      <w:r>
+        <w:rPr>
+          <w:rFonts w:ascii="Arial" w:eastAsia="Times New Roman" w:hAnsi="Arial" w:cs="Arial"/>
+          <w:color w:val="000000" w:themeColor="text1"/>
+          <w:lang w:eastAsia="en-GB"/>
+        </w:rPr>
+        <w:t xml:space="preserve">Suspect  </w:t>
       </w:r>
       <w:r>
         <w:rPr>
@@ -19778,6 +20511,7 @@
         </w:rPr>
         <w:t>F</w:t>
       </w:r>
+      <w:proofErr w:type="gramEnd"/>
       <w:r>
         <w:rPr>
           <w:rFonts w:ascii="Arial" w:eastAsia="Times New Roman" w:hAnsi="Arial" w:cs="Arial"/>
@@ -20177,6 +20911,7 @@
         </w:rPr>
         <w:t xml:space="preserve">adjustment </w:t>
       </w:r>
+      <w:proofErr w:type="gramStart"/>
       <w:r>
         <w:rPr>
           <w:rFonts w:ascii="Arial" w:eastAsia="Times New Roman" w:hAnsi="Arial" w:cs="Arial"/>
@@ -20193,7 +20928,16 @@
           <w:color w:val="000000" w:themeColor="text1"/>
           <w:lang w:eastAsia="en-GB"/>
         </w:rPr>
-        <w:t xml:space="preserve">(1,103) = 32.83, </w:t>
+        <w:t>(</w:t>
+      </w:r>
+      <w:proofErr w:type="gramEnd"/>
+      <w:r>
+        <w:rPr>
+          <w:rFonts w:ascii="Arial" w:eastAsia="Times New Roman" w:hAnsi="Arial" w:cs="Arial"/>
+          <w:color w:val="000000" w:themeColor="text1"/>
+          <w:lang w:eastAsia="en-GB"/>
+        </w:rPr>
+        <w:t xml:space="preserve">1,103) = 32.83, </w:t>
       </w:r>
       <w:r>
         <w:rPr>
@@ -21204,7 +21948,25 @@
           <w:color w:val="000000" w:themeColor="text1"/>
           <w:lang w:eastAsia="en-GB"/>
         </w:rPr>
-        <w:t xml:space="preserve"> bias observed in delusion prone-individuals to disconfirmatory bead draws on the conventional graded estimates version of the beads task (Mortiz &amp; Woodward, 2005) may already be present to some degree in healthy individuals from the general population. </w:t>
+        <w:t xml:space="preserve"> bias observed in delusion </w:t>
+      </w:r>
+      <w:proofErr w:type="gramStart"/>
+      <w:r>
+        <w:rPr>
+          <w:rFonts w:ascii="Arial" w:eastAsia="Times New Roman" w:hAnsi="Arial" w:cs="Arial"/>
+          <w:color w:val="000000" w:themeColor="text1"/>
+          <w:lang w:eastAsia="en-GB"/>
+        </w:rPr>
+        <w:t>prone-individuals</w:t>
+      </w:r>
+      <w:proofErr w:type="gramEnd"/>
+      <w:r>
+        <w:rPr>
+          <w:rFonts w:ascii="Arial" w:eastAsia="Times New Roman" w:hAnsi="Arial" w:cs="Arial"/>
+          <w:color w:val="000000" w:themeColor="text1"/>
+          <w:lang w:eastAsia="en-GB"/>
+        </w:rPr>
+        <w:t xml:space="preserve"> to disconfirmatory bead draws on the conventional graded estimates version of the beads task (Mortiz &amp; Woodward, 2005) may already be present to some degree in healthy individuals from the general population. </w:t>
       </w:r>
     </w:p>
     <w:p>
@@ -21727,7 +22489,25 @@
           <w:color w:val="000000" w:themeColor="text1"/>
           <w:lang w:eastAsia="en-GB"/>
         </w:rPr>
-        <w:t xml:space="preserve"> questions about age, gender, ethnicity, highest level of education achieved and whether they had come into contact with the criminal</w:t>
+        <w:t xml:space="preserve"> questions about age, gender, ethnicity, highest level of education achieved and whether they had </w:t>
+      </w:r>
+      <w:proofErr w:type="gramStart"/>
+      <w:r>
+        <w:rPr>
+          <w:rFonts w:ascii="Arial" w:eastAsia="Times New Roman" w:hAnsi="Arial" w:cs="Arial"/>
+          <w:color w:val="000000" w:themeColor="text1"/>
+          <w:lang w:eastAsia="en-GB"/>
+        </w:rPr>
+        <w:t>come into contact with</w:t>
+      </w:r>
+      <w:proofErr w:type="gramEnd"/>
+      <w:r>
+        <w:rPr>
+          <w:rFonts w:ascii="Arial" w:eastAsia="Times New Roman" w:hAnsi="Arial" w:cs="Arial"/>
+          <w:color w:val="000000" w:themeColor="text1"/>
+          <w:lang w:eastAsia="en-GB"/>
+        </w:rPr>
+        <w:t xml:space="preserve"> the criminal</w:t>
       </w:r>
       <w:r>
         <w:rPr>
@@ -21769,8 +22549,18 @@
           <w:color w:val="000000" w:themeColor="text1"/>
           <w:lang w:eastAsia="en-GB"/>
         </w:rPr>
-        <w:t xml:space="preserve"> yo</w:t>
-      </w:r>
+        <w:t xml:space="preserve"> </w:t>
+      </w:r>
+      <w:proofErr w:type="spellStart"/>
+      <w:r>
+        <w:rPr>
+          <w:rFonts w:ascii="Arial" w:eastAsia="Times New Roman" w:hAnsi="Arial" w:cs="Arial"/>
+          <w:color w:val="000000" w:themeColor="text1"/>
+          <w:lang w:eastAsia="en-GB"/>
+        </w:rPr>
+        <w:t>yo</w:t>
+      </w:r>
+      <w:proofErr w:type="spellEnd"/>
       <w:r>
         <w:rPr>
           <w:rFonts w:ascii="Arial" w:eastAsia="Times New Roman" w:hAnsi="Arial" w:cs="Arial"/>
@@ -22227,7 +23017,29 @@
           <w:color w:val="000000" w:themeColor="text1"/>
           <w:lang w:eastAsia="en-GB"/>
         </w:rPr>
-        <w:t>If you choose the wrong verdict it will cost the court £1000. Try to minimise the cost</w:t>
+        <w:t xml:space="preserve">If you choose the wrong </w:t>
+      </w:r>
+      <w:proofErr w:type="gramStart"/>
+      <w:r>
+        <w:rPr>
+          <w:rFonts w:ascii="Arial" w:eastAsia="Times New Roman" w:hAnsi="Arial" w:cs="Arial"/>
+          <w:i/>
+          <w:iCs/>
+          <w:color w:val="000000" w:themeColor="text1"/>
+          <w:lang w:eastAsia="en-GB"/>
+        </w:rPr>
+        <w:t>verdict</w:t>
+      </w:r>
+      <w:proofErr w:type="gramEnd"/>
+      <w:r>
+        <w:rPr>
+          <w:rFonts w:ascii="Arial" w:eastAsia="Times New Roman" w:hAnsi="Arial" w:cs="Arial"/>
+          <w:i/>
+          <w:iCs/>
+          <w:color w:val="000000" w:themeColor="text1"/>
+          <w:lang w:eastAsia="en-GB"/>
+        </w:rPr>
+        <w:t xml:space="preserve"> it will cost the court £1000. Try to minimise the cost</w:t>
       </w:r>
       <w:r>
         <w:rPr>
@@ -22741,7 +23553,29 @@
           <w:color w:val="000000" w:themeColor="text1"/>
           <w:lang w:eastAsia="en-GB"/>
         </w:rPr>
-        <w:t xml:space="preserve">You have been chosen to be part of a jury at your local court. The defendant is accused of burgling a home during the night. The street lights were off so visibility was minimal and witnesses found it difficult to make out the intruder’s face. Due to these circumstances the witnesses can only be 60% certain </w:t>
+        <w:t xml:space="preserve">You have been chosen to be part of a jury at your local court. The defendant is accused of burgling a home during the night. The </w:t>
+      </w:r>
+      <w:proofErr w:type="gramStart"/>
+      <w:r>
+        <w:rPr>
+          <w:rFonts w:ascii="Arial" w:eastAsia="Times New Roman" w:hAnsi="Arial" w:cs="Arial"/>
+          <w:i/>
+          <w:iCs/>
+          <w:color w:val="000000" w:themeColor="text1"/>
+          <w:lang w:eastAsia="en-GB"/>
+        </w:rPr>
+        <w:t>street lights</w:t>
+      </w:r>
+      <w:proofErr w:type="gramEnd"/>
+      <w:r>
+        <w:rPr>
+          <w:rFonts w:ascii="Arial" w:eastAsia="Times New Roman" w:hAnsi="Arial" w:cs="Arial"/>
+          <w:i/>
+          <w:iCs/>
+          <w:color w:val="000000" w:themeColor="text1"/>
+          <w:lang w:eastAsia="en-GB"/>
+        </w:rPr>
+        <w:t xml:space="preserve"> were off so visibility was minimal and witnesses found it difficult to make out the intruder’s face. Due to these circumstances the witnesses can only be 60% certain </w:t>
       </w:r>
       <w:r>
         <w:rPr>
@@ -23372,13 +24206,23 @@
         </w:rPr>
         <w:t xml:space="preserve"> of screen), </w:t>
       </w:r>
-      <w:r>
-        <w:rPr>
-          <w:rFonts w:ascii="Arial" w:eastAsia="Times New Roman" w:hAnsi="Arial" w:cs="Arial"/>
-          <w:color w:val="000000" w:themeColor="text1"/>
-          <w:lang w:eastAsia="en-GB"/>
-        </w:rPr>
-        <w:t xml:space="preserve">previously-shown witness claims </w:t>
+      <w:proofErr w:type="gramStart"/>
+      <w:r>
+        <w:rPr>
+          <w:rFonts w:ascii="Arial" w:eastAsia="Times New Roman" w:hAnsi="Arial" w:cs="Arial"/>
+          <w:color w:val="000000" w:themeColor="text1"/>
+          <w:lang w:eastAsia="en-GB"/>
+        </w:rPr>
+        <w:t>previously-shown</w:t>
+      </w:r>
+      <w:proofErr w:type="gramEnd"/>
+      <w:r>
+        <w:rPr>
+          <w:rFonts w:ascii="Arial" w:eastAsia="Times New Roman" w:hAnsi="Arial" w:cs="Arial"/>
+          <w:color w:val="000000" w:themeColor="text1"/>
+          <w:lang w:eastAsia="en-GB"/>
+        </w:rPr>
+        <w:t xml:space="preserve"> witness claims </w:t>
       </w:r>
       <w:r>
         <w:rPr>
@@ -23872,8 +24716,18 @@
           <w:color w:val="000000" w:themeColor="text1"/>
           <w:lang w:eastAsia="en-GB"/>
         </w:rPr>
-        <w:t>After the feedback screens, participants rated on a ten point scale from 1 (Not at all) to 10 (Entirely):  “</w:t>
-      </w:r>
+        <w:t>After the feedback screens, participants rated on a ten point scale from 1 (Not at all) to 10 (Entirely)</w:t>
+      </w:r>
+      <w:proofErr w:type="gramStart"/>
+      <w:r>
+        <w:rPr>
+          <w:rFonts w:ascii="Arial" w:eastAsia="Times New Roman" w:hAnsi="Arial" w:cs="Arial"/>
+          <w:color w:val="000000" w:themeColor="text1"/>
+          <w:lang w:eastAsia="en-GB"/>
+        </w:rPr>
+        <w:t>:  “</w:t>
+      </w:r>
+      <w:proofErr w:type="gramEnd"/>
       <w:r>
         <w:rPr>
           <w:rFonts w:ascii="Arial" w:eastAsia="Times New Roman" w:hAnsi="Arial" w:cs="Arial"/>
@@ -23890,7 +24744,25 @@
           <w:color w:val="000000" w:themeColor="text1"/>
           <w:lang w:eastAsia="en-GB"/>
         </w:rPr>
-        <w:t xml:space="preserve">” (i.e., Confidence); and on a five point scale from 1 (Not at all) to 5 (Entirely) the </w:t>
+        <w:t xml:space="preserve">” (i.e., Confidence); and on a </w:t>
+      </w:r>
+      <w:proofErr w:type="gramStart"/>
+      <w:r>
+        <w:rPr>
+          <w:rFonts w:ascii="Arial" w:eastAsia="Times New Roman" w:hAnsi="Arial" w:cs="Arial"/>
+          <w:color w:val="000000" w:themeColor="text1"/>
+          <w:lang w:eastAsia="en-GB"/>
+        </w:rPr>
+        <w:t>five point</w:t>
+      </w:r>
+      <w:proofErr w:type="gramEnd"/>
+      <w:r>
+        <w:rPr>
+          <w:rFonts w:ascii="Arial" w:eastAsia="Times New Roman" w:hAnsi="Arial" w:cs="Arial"/>
+          <w:color w:val="000000" w:themeColor="text1"/>
+          <w:lang w:eastAsia="en-GB"/>
+        </w:rPr>
+        <w:t xml:space="preserve"> scale from 1 (Not at all) to 5 (Entirely) the </w:t>
       </w:r>
       <w:r>
         <w:rPr>
@@ -24009,7 +24881,25 @@
           <w:lang w:eastAsia="en-GB"/>
         </w:rPr>
         <w:lastRenderedPageBreak/>
-        <w:t>completed the 21-item Peters et al. Delusions Inventory (PDI; Peters, Joseph, Day &amp; Garety, 2004)</w:t>
+        <w:t xml:space="preserve">completed the 21-item Peters et al. Delusions Inventory (PDI; Peters, Joseph, Day &amp; </w:t>
+      </w:r>
+      <w:proofErr w:type="spellStart"/>
+      <w:r>
+        <w:rPr>
+          <w:rFonts w:ascii="Arial" w:eastAsia="Times New Roman" w:hAnsi="Arial" w:cs="Arial"/>
+          <w:color w:val="000000" w:themeColor="text1"/>
+          <w:lang w:eastAsia="en-GB"/>
+        </w:rPr>
+        <w:t>Garety</w:t>
+      </w:r>
+      <w:proofErr w:type="spellEnd"/>
+      <w:r>
+        <w:rPr>
+          <w:rFonts w:ascii="Arial" w:eastAsia="Times New Roman" w:hAnsi="Arial" w:cs="Arial"/>
+          <w:color w:val="000000" w:themeColor="text1"/>
+          <w:lang w:eastAsia="en-GB"/>
+        </w:rPr>
+        <w:t>, 2004)</w:t>
       </w:r>
       <w:r>
         <w:rPr>
@@ -24189,7 +25079,16 @@
           <w:color w:val="000000" w:themeColor="text1"/>
           <w:lang w:eastAsia="en-GB"/>
         </w:rPr>
-        <w:t xml:space="preserve"> (The current position in the sequence) in state </w:t>
+        <w:t xml:space="preserve"> (The current position in the sequence) in </w:t>
+      </w:r>
+      <w:proofErr w:type="spellStart"/>
+      <w:r>
+        <w:rPr>
+          <w:rFonts w:ascii="Arial" w:eastAsia="Times New Roman" w:hAnsi="Arial" w:cs="Arial"/>
+          <w:color w:val="000000" w:themeColor="text1"/>
+          <w:lang w:eastAsia="en-GB"/>
+        </w:rPr>
+        <w:t xml:space="preserve">state </w:t>
       </w:r>
       <w:r>
         <w:rPr>
@@ -24201,6 +25100,7 @@
         </w:rPr>
         <w:t>s</w:t>
       </w:r>
+      <w:proofErr w:type="spellEnd"/>
       <w:r>
         <w:rPr>
           <w:rFonts w:ascii="Arial" w:eastAsia="Times New Roman" w:hAnsi="Arial" w:cs="Arial"/>
@@ -24261,6 +25161,8 @@
         </w:rPr>
         <w:t>(</w:t>
       </w:r>
+      <w:proofErr w:type="spellStart"/>
+      <w:proofErr w:type="gramStart"/>
       <w:r>
         <w:rPr>
           <w:rFonts w:ascii="Arial" w:eastAsia="Times New Roman" w:hAnsi="Arial" w:cs="Arial"/>
@@ -24289,6 +25191,8 @@
         </w:rPr>
         <w:t>s</w:t>
       </w:r>
+      <w:proofErr w:type="spellEnd"/>
+      <w:proofErr w:type="gramEnd"/>
       <w:r>
         <w:rPr>
           <w:rFonts w:ascii="Arial" w:eastAsia="Times New Roman" w:hAnsi="Arial" w:cs="Arial"/>
@@ -26815,6 +27719,7 @@
         </w:rPr>
         <w:t>) and the total score of the PDI (</w:t>
       </w:r>
+      <w:proofErr w:type="spellStart"/>
       <w:r>
         <w:rPr>
           <w:rFonts w:ascii="Arial" w:eastAsia="Times New Roman" w:hAnsi="Arial" w:cs="Arial"/>
@@ -26824,6 +27729,7 @@
         </w:rPr>
         <w:t>PDItotal</w:t>
       </w:r>
+      <w:proofErr w:type="spellEnd"/>
       <w:r>
         <w:rPr>
           <w:rFonts w:ascii="Arial" w:eastAsia="Times New Roman" w:hAnsi="Arial" w:cs="Arial"/>
@@ -26964,6 +27870,7 @@
         </w:rPr>
         <w:t xml:space="preserve"> </w:t>
       </w:r>
+      <w:proofErr w:type="gramStart"/>
       <w:r>
         <w:rPr>
           <w:rFonts w:ascii="Arial" w:eastAsia="Times New Roman" w:hAnsi="Arial" w:cs="Arial"/>
@@ -26981,7 +27888,16 @@
           <w:color w:val="000000" w:themeColor="text1"/>
           <w:lang w:eastAsia="en-GB"/>
         </w:rPr>
-        <w:t xml:space="preserve">(1,4.83) = 0.02, </w:t>
+        <w:t>(</w:t>
+      </w:r>
+      <w:proofErr w:type="gramEnd"/>
+      <w:r>
+        <w:rPr>
+          <w:rFonts w:ascii="Arial" w:eastAsia="Times New Roman" w:hAnsi="Arial" w:cs="Arial"/>
+          <w:color w:val="000000" w:themeColor="text1"/>
+          <w:lang w:eastAsia="en-GB"/>
+        </w:rPr>
+        <w:t xml:space="preserve">1,4.83) = 0.02, </w:t>
       </w:r>
       <w:r>
         <w:rPr>
@@ -27365,7 +28281,7 @@
           <w:lang w:eastAsia="en-GB"/>
         </w:rPr>
         <w:drawing>
-          <wp:inline distT="0" distB="0" distL="0" distR="0" wp14:anchorId="0AEB8312" wp14:editId="35FE3473">
+          <wp:inline distT="0" distB="0" distL="0" distR="0" wp14:anchorId="0AEB8312" wp14:editId="711DEDBF">
             <wp:extent cx="5734050" cy="1743075"/>
             <wp:effectExtent l="0" t="0" r="0" b="9525"/>
             <wp:docPr id="3" name="Picture 3" descr="https://lh4.googleusercontent.com/iIhh55k92V99AK0EWsEg6pyq_MwI-LgwBa9Wmyr-j58PolvilyCRyJRy9-7ZgX7kTv3HxP2B1ULncbEmsGfsFS9uAR7ssSrlwCVfbuufitbdXVfg1Nb8KXQv4AExpywY8Sw2Rk0_"/>
@@ -27504,15 +28420,33 @@
           <w:color w:val="000000" w:themeColor="text1"/>
           <w:lang w:eastAsia="en-GB"/>
         </w:rPr>
-        <w:t>s, our Likert measures and PDI</w:t>
-      </w:r>
-      <w:r>
-        <w:rPr>
-          <w:rFonts w:ascii="Arial" w:eastAsia="Times New Roman" w:hAnsi="Arial" w:cs="Arial"/>
-          <w:color w:val="000000" w:themeColor="text1"/>
-          <w:lang w:eastAsia="en-GB"/>
-        </w:rPr>
-        <w:t>total. Not surprisingly, Confidence is highly intercorrelated with t</w:t>
+        <w:t xml:space="preserve">s, our Likert measures and </w:t>
+      </w:r>
+      <w:proofErr w:type="spellStart"/>
+      <w:r>
+        <w:rPr>
+          <w:rFonts w:ascii="Arial" w:eastAsia="Times New Roman" w:hAnsi="Arial" w:cs="Arial"/>
+          <w:color w:val="000000" w:themeColor="text1"/>
+          <w:lang w:eastAsia="en-GB"/>
+        </w:rPr>
+        <w:t>PDI</w:t>
+      </w:r>
+      <w:r>
+        <w:rPr>
+          <w:rFonts w:ascii="Arial" w:eastAsia="Times New Roman" w:hAnsi="Arial" w:cs="Arial"/>
+          <w:color w:val="000000" w:themeColor="text1"/>
+          <w:lang w:eastAsia="en-GB"/>
+        </w:rPr>
+        <w:t>total</w:t>
+      </w:r>
+      <w:proofErr w:type="spellEnd"/>
+      <w:r>
+        <w:rPr>
+          <w:rFonts w:ascii="Arial" w:eastAsia="Times New Roman" w:hAnsi="Arial" w:cs="Arial"/>
+          <w:color w:val="000000" w:themeColor="text1"/>
+          <w:lang w:eastAsia="en-GB"/>
+        </w:rPr>
+        <w:t>. Not surprisingly, Confidence is highly intercorrelated with t</w:t>
       </w:r>
       <w:r>
         <w:rPr>
@@ -27593,7 +28527,7 @@
         </w:rPr>
         <w:lastRenderedPageBreak/>
         <w:drawing>
-          <wp:inline distT="0" distB="0" distL="0" distR="0" wp14:anchorId="68C64FFC" wp14:editId="2CC25330">
+          <wp:inline distT="0" distB="0" distL="0" distR="0" wp14:anchorId="68C64FFC" wp14:editId="502D3382">
             <wp:extent cx="5734050" cy="3705225"/>
             <wp:effectExtent l="0" t="0" r="0" b="9525"/>
             <wp:docPr id="4" name="Picture 4" descr="https://lh3.googleusercontent.com/Nq5XpCdC3SNNAQMx01a2FBTP6oXTDNU-T0YlJmSeRh57iP4cwZGvJSDkgxZSHYrtfDfy3MEN3-mKOwt_8qWFqF7WaUdZYfZ8o_bDJw63J8MCKvbYmpYV9o7Nvt2xj5eDKhyRDLg3"/>
@@ -27706,7 +28640,25 @@
           <w:color w:val="000000" w:themeColor="text1"/>
           <w:lang w:eastAsia="en-GB"/>
         </w:rPr>
-        <w:t xml:space="preserve">sing a draws to decision task instead of a graded estimates task, </w:t>
+        <w:t xml:space="preserve">sing a </w:t>
+      </w:r>
+      <w:proofErr w:type="gramStart"/>
+      <w:r>
+        <w:rPr>
+          <w:rFonts w:ascii="Arial" w:eastAsia="Times New Roman" w:hAnsi="Arial" w:cs="Arial"/>
+          <w:color w:val="000000" w:themeColor="text1"/>
+          <w:lang w:eastAsia="en-GB"/>
+        </w:rPr>
+        <w:t>draws</w:t>
+      </w:r>
+      <w:proofErr w:type="gramEnd"/>
+      <w:r>
+        <w:rPr>
+          <w:rFonts w:ascii="Arial" w:eastAsia="Times New Roman" w:hAnsi="Arial" w:cs="Arial"/>
+          <w:color w:val="000000" w:themeColor="text1"/>
+          <w:lang w:eastAsia="en-GB"/>
+        </w:rPr>
+        <w:t xml:space="preserve"> to decision task instead of a graded estimates task, </w:t>
       </w:r>
       <w:r>
         <w:rPr>
@@ -28106,13 +29058,23 @@
         </w:rPr>
         <w:t xml:space="preserve"> </w:t>
       </w:r>
-      <w:r>
-        <w:rPr>
-          <w:rFonts w:ascii="Arial" w:eastAsia="Times New Roman" w:hAnsi="Arial" w:cs="Arial"/>
-          <w:color w:val="000000" w:themeColor="text1"/>
-          <w:lang w:eastAsia="en-GB"/>
-        </w:rPr>
-        <w:t>suboptimally neglecting c</w:t>
+      <w:proofErr w:type="spellStart"/>
+      <w:r>
+        <w:rPr>
+          <w:rFonts w:ascii="Arial" w:eastAsia="Times New Roman" w:hAnsi="Arial" w:cs="Arial"/>
+          <w:color w:val="000000" w:themeColor="text1"/>
+          <w:lang w:eastAsia="en-GB"/>
+        </w:rPr>
+        <w:t>suboptimally</w:t>
+      </w:r>
+      <w:proofErr w:type="spellEnd"/>
+      <w:r>
+        <w:rPr>
+          <w:rFonts w:ascii="Arial" w:eastAsia="Times New Roman" w:hAnsi="Arial" w:cs="Arial"/>
+          <w:color w:val="000000" w:themeColor="text1"/>
+          <w:lang w:eastAsia="en-GB"/>
+        </w:rPr>
+        <w:t xml:space="preserve"> neglecting c</w:t>
       </w:r>
       <w:r>
         <w:rPr>
@@ -28687,7 +29649,25 @@
           <w:color w:val="000000" w:themeColor="text1"/>
           <w:lang w:eastAsia="en-GB"/>
         </w:rPr>
-        <w:t xml:space="preserve">(Furl &amp; Averbeck, 2011; Hauser et al., 2017; Hauser, et al., 2018; Sonnemans and van Dijk, 2012; van der Leer, et al., 2015). </w:t>
+        <w:t xml:space="preserve">(Furl &amp; Averbeck, 2011; Hauser et al., 2017; Hauser, et al., 2018; </w:t>
+      </w:r>
+      <w:proofErr w:type="spellStart"/>
+      <w:r>
+        <w:rPr>
+          <w:rFonts w:ascii="Arial" w:eastAsia="Times New Roman" w:hAnsi="Arial" w:cs="Arial"/>
+          <w:color w:val="000000" w:themeColor="text1"/>
+          <w:lang w:eastAsia="en-GB"/>
+        </w:rPr>
+        <w:t>Sonnemans</w:t>
+      </w:r>
+      <w:proofErr w:type="spellEnd"/>
+      <w:r>
+        <w:rPr>
+          <w:rFonts w:ascii="Arial" w:eastAsia="Times New Roman" w:hAnsi="Arial" w:cs="Arial"/>
+          <w:color w:val="000000" w:themeColor="text1"/>
+          <w:lang w:eastAsia="en-GB"/>
+        </w:rPr>
+        <w:t xml:space="preserve"> and van Dijk, 2012; van der Leer, et al., 2015). </w:t>
       </w:r>
       <w:r>
         <w:rPr>
@@ -28874,7 +29854,25 @@
           <w:color w:val="000000" w:themeColor="text1"/>
           <w:lang w:eastAsia="en-GB"/>
         </w:rPr>
-        <w:t xml:space="preserve">We tried to vary our scenarios, using a range of crimes. However, scenario is a variable that could be manipulated experimentally in many ways in future studies. For example, had we used crimes stereotypical for male or female perpetrators, we hypothesise that we might have observed biases against men or women, respectively. There are other ways the paradigm might be developed to explore more real world elements. </w:t>
+        <w:t xml:space="preserve">We tried to vary our scenarios, using a range of crimes. However, scenario is a variable that could be manipulated experimentally in many ways in future studies. For example, had we used crimes stereotypical for male or female perpetrators, we hypothesise that we might have observed biases against men or women, respectively. There are other ways the paradigm might be developed to explore more </w:t>
+      </w:r>
+      <w:proofErr w:type="gramStart"/>
+      <w:r>
+        <w:rPr>
+          <w:rFonts w:ascii="Arial" w:eastAsia="Times New Roman" w:hAnsi="Arial" w:cs="Arial"/>
+          <w:color w:val="000000" w:themeColor="text1"/>
+          <w:lang w:eastAsia="en-GB"/>
+        </w:rPr>
+        <w:t>real world</w:t>
+      </w:r>
+      <w:proofErr w:type="gramEnd"/>
+      <w:r>
+        <w:rPr>
+          <w:rFonts w:ascii="Arial" w:eastAsia="Times New Roman" w:hAnsi="Arial" w:cs="Arial"/>
+          <w:color w:val="000000" w:themeColor="text1"/>
+          <w:lang w:eastAsia="en-GB"/>
+        </w:rPr>
+        <w:t xml:space="preserve"> elements. </w:t>
       </w:r>
       <w:r>
         <w:rPr>
@@ -29494,7 +30492,25 @@
           <w:color w:val="000000" w:themeColor="text1"/>
           <w:lang w:eastAsia="en-GB"/>
         </w:rPr>
-        <w:t>(Forstmann et al., 2016)</w:t>
+        <w:t>(</w:t>
+      </w:r>
+      <w:proofErr w:type="spellStart"/>
+      <w:r>
+        <w:rPr>
+          <w:rFonts w:ascii="Arial" w:eastAsia="Times New Roman" w:hAnsi="Arial" w:cs="Arial"/>
+          <w:color w:val="000000" w:themeColor="text1"/>
+          <w:lang w:eastAsia="en-GB"/>
+        </w:rPr>
+        <w:t>Forstmann</w:t>
+      </w:r>
+      <w:proofErr w:type="spellEnd"/>
+      <w:r>
+        <w:rPr>
+          <w:rFonts w:ascii="Arial" w:eastAsia="Times New Roman" w:hAnsi="Arial" w:cs="Arial"/>
+          <w:color w:val="000000" w:themeColor="text1"/>
+          <w:lang w:eastAsia="en-GB"/>
+        </w:rPr>
+        <w:t xml:space="preserve"> et al., 2016)</w:t>
       </w:r>
       <w:r>
         <w:rPr>
@@ -29598,7 +30614,25 @@
           <w:color w:val="000000" w:themeColor="text1"/>
           <w:lang w:eastAsia="en-GB"/>
         </w:rPr>
-        <w:t>(Globig et al., 2021)</w:t>
+        <w:t>(</w:t>
+      </w:r>
+      <w:proofErr w:type="spellStart"/>
+      <w:r>
+        <w:rPr>
+          <w:rFonts w:ascii="Arial" w:eastAsia="Times New Roman" w:hAnsi="Arial" w:cs="Arial"/>
+          <w:color w:val="000000" w:themeColor="text1"/>
+          <w:lang w:eastAsia="en-GB"/>
+        </w:rPr>
+        <w:t>Globig</w:t>
+      </w:r>
+      <w:proofErr w:type="spellEnd"/>
+      <w:r>
+        <w:rPr>
+          <w:rFonts w:ascii="Arial" w:eastAsia="Times New Roman" w:hAnsi="Arial" w:cs="Arial"/>
+          <w:color w:val="000000" w:themeColor="text1"/>
+          <w:lang w:eastAsia="en-GB"/>
+        </w:rPr>
+        <w:t xml:space="preserve"> et al., 2021)</w:t>
       </w:r>
       <w:r>
         <w:rPr>
@@ -29646,7 +30680,25 @@
           <w:color w:val="000000" w:themeColor="text1"/>
           <w:lang w:eastAsia="en-GB"/>
         </w:rPr>
-        <w:t>(O’Connell et al., 2021; Shadlen &amp; Kiani, 2013</w:t>
+        <w:t xml:space="preserve">(O’Connell et al., 2021; </w:t>
+      </w:r>
+      <w:proofErr w:type="spellStart"/>
+      <w:r>
+        <w:rPr>
+          <w:rFonts w:ascii="Arial" w:eastAsia="Times New Roman" w:hAnsi="Arial" w:cs="Arial"/>
+          <w:color w:val="000000" w:themeColor="text1"/>
+          <w:lang w:eastAsia="en-GB"/>
+        </w:rPr>
+        <w:t>Shadlen</w:t>
+      </w:r>
+      <w:proofErr w:type="spellEnd"/>
+      <w:r>
+        <w:rPr>
+          <w:rFonts w:ascii="Arial" w:eastAsia="Times New Roman" w:hAnsi="Arial" w:cs="Arial"/>
+          <w:color w:val="000000" w:themeColor="text1"/>
+          <w:lang w:eastAsia="en-GB"/>
+        </w:rPr>
+        <w:t xml:space="preserve"> &amp; Kiani, 2013</w:t>
       </w:r>
       <w:r>
         <w:rPr>
@@ -29678,7 +30730,25 @@
           <w:color w:val="000000" w:themeColor="text1"/>
           <w:lang w:eastAsia="en-GB"/>
         </w:rPr>
-        <w:t>(e.g., Drugowitz et al., 2012)</w:t>
+        <w:t xml:space="preserve">(e.g., </w:t>
+      </w:r>
+      <w:proofErr w:type="spellStart"/>
+      <w:r>
+        <w:rPr>
+          <w:rFonts w:ascii="Arial" w:eastAsia="Times New Roman" w:hAnsi="Arial" w:cs="Arial"/>
+          <w:color w:val="000000" w:themeColor="text1"/>
+          <w:lang w:eastAsia="en-GB"/>
+        </w:rPr>
+        <w:t>Drugowitz</w:t>
+      </w:r>
+      <w:proofErr w:type="spellEnd"/>
+      <w:r>
+        <w:rPr>
+          <w:rFonts w:ascii="Arial" w:eastAsia="Times New Roman" w:hAnsi="Arial" w:cs="Arial"/>
+          <w:color w:val="000000" w:themeColor="text1"/>
+          <w:lang w:eastAsia="en-GB"/>
+        </w:rPr>
+        <w:t xml:space="preserve"> et al., 2012)</w:t>
       </w:r>
       <w:r>
         <w:rPr>
@@ -29935,7 +31005,25 @@
           <w:color w:val="000000" w:themeColor="text1"/>
           <w:lang w:eastAsia="en-GB"/>
         </w:rPr>
-        <w:t>using a shooter task (Plesak, et al., 2018).</w:t>
+        <w:t>using a shooter task (</w:t>
+      </w:r>
+      <w:proofErr w:type="spellStart"/>
+      <w:r>
+        <w:rPr>
+          <w:rFonts w:ascii="Arial" w:eastAsia="Times New Roman" w:hAnsi="Arial" w:cs="Arial"/>
+          <w:color w:val="000000" w:themeColor="text1"/>
+          <w:lang w:eastAsia="en-GB"/>
+        </w:rPr>
+        <w:t>Plesak</w:t>
+      </w:r>
+      <w:proofErr w:type="spellEnd"/>
+      <w:r>
+        <w:rPr>
+          <w:rFonts w:ascii="Arial" w:eastAsia="Times New Roman" w:hAnsi="Arial" w:cs="Arial"/>
+          <w:color w:val="000000" w:themeColor="text1"/>
+          <w:lang w:eastAsia="en-GB"/>
+        </w:rPr>
+        <w:t>, et al., 2018).</w:t>
       </w:r>
     </w:p>
     <w:p>
@@ -29986,7 +31074,25 @@
           <w:color w:val="000000" w:themeColor="text1"/>
           <w:lang w:eastAsia="en-GB"/>
         </w:rPr>
-        <w:t>(Coenen &amp; Gureckis, 2016), participants do not know the proportion</w:t>
+        <w:t xml:space="preserve">(Coenen &amp; </w:t>
+      </w:r>
+      <w:proofErr w:type="spellStart"/>
+      <w:r>
+        <w:rPr>
+          <w:rFonts w:ascii="Arial" w:eastAsia="Times New Roman" w:hAnsi="Arial" w:cs="Arial"/>
+          <w:color w:val="000000" w:themeColor="text1"/>
+          <w:lang w:eastAsia="en-GB"/>
+        </w:rPr>
+        <w:t>Gureckis</w:t>
+      </w:r>
+      <w:proofErr w:type="spellEnd"/>
+      <w:r>
+        <w:rPr>
+          <w:rFonts w:ascii="Arial" w:eastAsia="Times New Roman" w:hAnsi="Arial" w:cs="Arial"/>
+          <w:color w:val="000000" w:themeColor="text1"/>
+          <w:lang w:eastAsia="en-GB"/>
+        </w:rPr>
+        <w:t>, 2016), participants do not know the proportion</w:t>
       </w:r>
       <w:r>
         <w:rPr>
@@ -30604,8 +31710,18 @@
           <w:color w:val="000000" w:themeColor="text1"/>
           <w:lang w:eastAsia="en-GB"/>
         </w:rPr>
-        <w:t>, Roiser</w:t>
-      </w:r>
+        <w:t xml:space="preserve">, </w:t>
+      </w:r>
+      <w:proofErr w:type="spellStart"/>
+      <w:r>
+        <w:rPr>
+          <w:rFonts w:ascii="Arial" w:eastAsia="Times New Roman" w:hAnsi="Arial" w:cs="Arial"/>
+          <w:color w:val="000000" w:themeColor="text1"/>
+          <w:lang w:eastAsia="en-GB"/>
+        </w:rPr>
+        <w:t>Roiser</w:t>
+      </w:r>
+      <w:proofErr w:type="spellEnd"/>
       <w:r>
         <w:rPr>
           <w:rFonts w:ascii="Arial" w:eastAsia="Times New Roman" w:hAnsi="Arial" w:cs="Arial"/>
@@ -30826,7 +31942,27 @@
           <w:color w:val="000000" w:themeColor="text1"/>
           <w:lang w:eastAsia="en-GB"/>
         </w:rPr>
-        <w:t>Psychiatry, Psychology and Law, 16(Suppl 1),</w:t>
+        <w:t>Psychiatry, Psychology and Law, 16(</w:t>
+      </w:r>
+      <w:proofErr w:type="spellStart"/>
+      <w:r>
+        <w:rPr>
+          <w:rFonts w:ascii="Arial" w:eastAsia="Times New Roman" w:hAnsi="Arial" w:cs="Arial"/>
+          <w:i/>
+          <w:color w:val="000000" w:themeColor="text1"/>
+          <w:lang w:eastAsia="en-GB"/>
+        </w:rPr>
+        <w:t>Suppl</w:t>
+      </w:r>
+      <w:proofErr w:type="spellEnd"/>
+      <w:r>
+        <w:rPr>
+          <w:rFonts w:ascii="Arial" w:eastAsia="Times New Roman" w:hAnsi="Arial" w:cs="Arial"/>
+          <w:i/>
+          <w:color w:val="000000" w:themeColor="text1"/>
+          <w:lang w:eastAsia="en-GB"/>
+        </w:rPr>
+        <w:t xml:space="preserve"> 1),</w:t>
       </w:r>
       <w:r>
         <w:rPr>
@@ -30879,7 +32015,43 @@
           <w:color w:val="000000" w:themeColor="text1"/>
           <w:lang w:eastAsia="en-GB"/>
         </w:rPr>
-        <w:t xml:space="preserve"> A.L., Massonnié J., Flitton, A., Kirkham, N., &amp; Evershed, J. (2020). Gorilla in our midst: An online behavioral experiment builder. </w:t>
+        <w:t xml:space="preserve"> A.L., </w:t>
+      </w:r>
+      <w:proofErr w:type="spellStart"/>
+      <w:r>
+        <w:rPr>
+          <w:rFonts w:ascii="Arial" w:eastAsia="Times New Roman" w:hAnsi="Arial" w:cs="Arial"/>
+          <w:color w:val="000000" w:themeColor="text1"/>
+          <w:lang w:eastAsia="en-GB"/>
+        </w:rPr>
+        <w:t>Massonnié</w:t>
+      </w:r>
+      <w:proofErr w:type="spellEnd"/>
+      <w:r>
+        <w:rPr>
+          <w:rFonts w:ascii="Arial" w:eastAsia="Times New Roman" w:hAnsi="Arial" w:cs="Arial"/>
+          <w:color w:val="000000" w:themeColor="text1"/>
+          <w:lang w:eastAsia="en-GB"/>
+        </w:rPr>
+        <w:t xml:space="preserve"> J., Flitton, A., Kirkham, N., &amp; Evershed, J. (2020). Gorilla in our midst: An online </w:t>
+      </w:r>
+      <w:proofErr w:type="spellStart"/>
+      <w:r>
+        <w:rPr>
+          <w:rFonts w:ascii="Arial" w:eastAsia="Times New Roman" w:hAnsi="Arial" w:cs="Arial"/>
+          <w:color w:val="000000" w:themeColor="text1"/>
+          <w:lang w:eastAsia="en-GB"/>
+        </w:rPr>
+        <w:t>behavioral</w:t>
+      </w:r>
+      <w:proofErr w:type="spellEnd"/>
+      <w:r>
+        <w:rPr>
+          <w:rFonts w:ascii="Arial" w:eastAsia="Times New Roman" w:hAnsi="Arial" w:cs="Arial"/>
+          <w:color w:val="000000" w:themeColor="text1"/>
+          <w:lang w:eastAsia="en-GB"/>
+        </w:rPr>
+        <w:t xml:space="preserve"> experiment builder. </w:t>
       </w:r>
       <w:r>
         <w:rPr>
@@ -30928,6 +32100,7 @@
         </w:rPr>
         <w:t xml:space="preserve">Averbeck, B.B. (2015). Theory of choice in bandit, information sampling and foraging tasks. </w:t>
       </w:r>
+      <w:proofErr w:type="spellStart"/>
       <w:r>
         <w:rPr>
           <w:rFonts w:ascii="Arial" w:eastAsia="Times New Roman" w:hAnsi="Arial" w:cs="Arial"/>
@@ -30936,7 +32109,18 @@
           <w:color w:val="000000" w:themeColor="text1"/>
           <w:lang w:eastAsia="en-GB"/>
         </w:rPr>
-        <w:t xml:space="preserve">PLoS Computational Biology, 11, </w:t>
+        <w:t>PLoS</w:t>
+      </w:r>
+      <w:proofErr w:type="spellEnd"/>
+      <w:r>
+        <w:rPr>
+          <w:rFonts w:ascii="Arial" w:eastAsia="Times New Roman" w:hAnsi="Arial" w:cs="Arial"/>
+          <w:i/>
+          <w:iCs/>
+          <w:color w:val="000000" w:themeColor="text1"/>
+          <w:lang w:eastAsia="en-GB"/>
+        </w:rPr>
+        <w:t xml:space="preserve"> Computational Biology, 11, </w:t>
       </w:r>
       <w:r>
         <w:rPr>
@@ -30974,7 +32158,25 @@
           <w:color w:val="000000" w:themeColor="text1"/>
           <w:lang w:eastAsia="en-GB"/>
         </w:rPr>
-        <w:t>Baker, S.C., Konova, A.B., Daw, N.D. &amp; Horga, G. (2019). A distinct inferential mechanism for delusions in schizophrenia.</w:t>
+        <w:t xml:space="preserve">Baker, S.C., </w:t>
+      </w:r>
+      <w:proofErr w:type="spellStart"/>
+      <w:r>
+        <w:rPr>
+          <w:rFonts w:ascii="Arial" w:eastAsia="Times New Roman" w:hAnsi="Arial" w:cs="Arial"/>
+          <w:color w:val="000000" w:themeColor="text1"/>
+          <w:lang w:eastAsia="en-GB"/>
+        </w:rPr>
+        <w:t>Konova</w:t>
+      </w:r>
+      <w:proofErr w:type="spellEnd"/>
+      <w:r>
+        <w:rPr>
+          <w:rFonts w:ascii="Arial" w:eastAsia="Times New Roman" w:hAnsi="Arial" w:cs="Arial"/>
+          <w:color w:val="000000" w:themeColor="text1"/>
+          <w:lang w:eastAsia="en-GB"/>
+        </w:rPr>
+        <w:t>, A.B., Daw, N.D. &amp; Horga, G. (2019). A distinct inferential mechanism for delusions in schizophrenia.</w:t>
       </w:r>
       <w:r>
         <w:rPr>
@@ -31022,7 +32224,25 @@
           <w:color w:val="000000" w:themeColor="text1"/>
           <w:lang w:eastAsia="en-GB"/>
         </w:rPr>
-        <w:t>Balzan, R., Delfabbro, P. &amp; Galletly, C. (2011). Delusion</w:t>
+        <w:t xml:space="preserve">Balzan, R., </w:t>
+      </w:r>
+      <w:proofErr w:type="spellStart"/>
+      <w:r>
+        <w:rPr>
+          <w:rFonts w:ascii="Arial" w:eastAsia="Times New Roman" w:hAnsi="Arial" w:cs="Arial"/>
+          <w:color w:val="000000" w:themeColor="text1"/>
+          <w:lang w:eastAsia="en-GB"/>
+        </w:rPr>
+        <w:t>Delfabbro</w:t>
+      </w:r>
+      <w:proofErr w:type="spellEnd"/>
+      <w:r>
+        <w:rPr>
+          <w:rFonts w:ascii="Arial" w:eastAsia="Times New Roman" w:hAnsi="Arial" w:cs="Arial"/>
+          <w:color w:val="000000" w:themeColor="text1"/>
+          <w:lang w:eastAsia="en-GB"/>
+        </w:rPr>
+        <w:t>, P. &amp; Galletly, C. (2011). Delusion</w:t>
       </w:r>
       <w:r>
         <w:rPr>
@@ -31135,7 +32355,25 @@
           <w:color w:val="000000" w:themeColor="text1"/>
           <w:lang w:eastAsia="en-GB"/>
         </w:rPr>
-        <w:t>Balzan, R. P., Delfabbro, P. H., Galletly, C. A., &amp; Woodward, T. S. (2012). Over-adjustment or miscomprehension? A re-examination of the jumping to conclusions bias.</w:t>
+        <w:t xml:space="preserve">Balzan, R. P., </w:t>
+      </w:r>
+      <w:proofErr w:type="spellStart"/>
+      <w:r>
+        <w:rPr>
+          <w:rFonts w:ascii="Arial" w:eastAsia="Times New Roman" w:hAnsi="Arial" w:cs="Arial"/>
+          <w:color w:val="000000" w:themeColor="text1"/>
+          <w:lang w:eastAsia="en-GB"/>
+        </w:rPr>
+        <w:t>Delfabbro</w:t>
+      </w:r>
+      <w:proofErr w:type="spellEnd"/>
+      <w:r>
+        <w:rPr>
+          <w:rFonts w:ascii="Arial" w:eastAsia="Times New Roman" w:hAnsi="Arial" w:cs="Arial"/>
+          <w:color w:val="000000" w:themeColor="text1"/>
+          <w:lang w:eastAsia="en-GB"/>
+        </w:rPr>
+        <w:t>, P. H., Galletly, C. A., &amp; Woodward, T. S. (2012). Over-adjustment or miscomprehension? A re-examination of the jumping to conclusions bias.</w:t>
       </w:r>
       <w:r>
         <w:rPr>
@@ -31184,7 +32422,43 @@
           <w:lang w:eastAsia="en-GB"/>
         </w:rPr>
         <w:lastRenderedPageBreak/>
-        <w:t xml:space="preserve">Balzan, R.P., Ephraums, R., Delfabbro, P. &amp; Andreou, C. (2017). Beads task vs. box task: The specificity of the jumping to conclusions bias. </w:t>
+        <w:t xml:space="preserve">Balzan, R.P., </w:t>
+      </w:r>
+      <w:proofErr w:type="spellStart"/>
+      <w:r>
+        <w:rPr>
+          <w:rFonts w:ascii="Arial" w:eastAsia="Times New Roman" w:hAnsi="Arial" w:cs="Arial"/>
+          <w:color w:val="000000" w:themeColor="text1"/>
+          <w:lang w:eastAsia="en-GB"/>
+        </w:rPr>
+        <w:t>Ephraums</w:t>
+      </w:r>
+      <w:proofErr w:type="spellEnd"/>
+      <w:r>
+        <w:rPr>
+          <w:rFonts w:ascii="Arial" w:eastAsia="Times New Roman" w:hAnsi="Arial" w:cs="Arial"/>
+          <w:color w:val="000000" w:themeColor="text1"/>
+          <w:lang w:eastAsia="en-GB"/>
+        </w:rPr>
+        <w:t xml:space="preserve">, R., </w:t>
+      </w:r>
+      <w:proofErr w:type="spellStart"/>
+      <w:r>
+        <w:rPr>
+          <w:rFonts w:ascii="Arial" w:eastAsia="Times New Roman" w:hAnsi="Arial" w:cs="Arial"/>
+          <w:color w:val="000000" w:themeColor="text1"/>
+          <w:lang w:eastAsia="en-GB"/>
+        </w:rPr>
+        <w:t>Delfabbro</w:t>
+      </w:r>
+      <w:proofErr w:type="spellEnd"/>
+      <w:r>
+        <w:rPr>
+          <w:rFonts w:ascii="Arial" w:eastAsia="Times New Roman" w:hAnsi="Arial" w:cs="Arial"/>
+          <w:color w:val="000000" w:themeColor="text1"/>
+          <w:lang w:eastAsia="en-GB"/>
+        </w:rPr>
+        <w:t xml:space="preserve">, P. &amp; Andreou, C. (2017). Beads task vs. box task: The specificity of the jumping to conclusions bias. </w:t>
       </w:r>
       <w:r>
         <w:rPr>
@@ -31279,7 +32553,61 @@
           <w:color w:val="000000" w:themeColor="text1"/>
           <w:lang w:eastAsia="en-GB"/>
         </w:rPr>
-        <w:t xml:space="preserve">Coenen, A., &amp; Gureckis, T. M. (2016). The distorting effect of deciding to stop sampling. In A. Papafragou, D. Grodner, D. Mirman, &amp; J. Trueswell (Eds.), </w:t>
+        <w:t xml:space="preserve">Coenen, A., &amp; </w:t>
+      </w:r>
+      <w:proofErr w:type="spellStart"/>
+      <w:r>
+        <w:rPr>
+          <w:rFonts w:ascii="Arial" w:eastAsia="Times New Roman" w:hAnsi="Arial" w:cs="Arial"/>
+          <w:color w:val="000000" w:themeColor="text1"/>
+          <w:lang w:eastAsia="en-GB"/>
+        </w:rPr>
+        <w:t>Gureckis</w:t>
+      </w:r>
+      <w:proofErr w:type="spellEnd"/>
+      <w:r>
+        <w:rPr>
+          <w:rFonts w:ascii="Arial" w:eastAsia="Times New Roman" w:hAnsi="Arial" w:cs="Arial"/>
+          <w:color w:val="000000" w:themeColor="text1"/>
+          <w:lang w:eastAsia="en-GB"/>
+        </w:rPr>
+        <w:t xml:space="preserve">, T. M. (2016). The distorting effect of deciding to stop sampling. In A. </w:t>
+      </w:r>
+      <w:proofErr w:type="spellStart"/>
+      <w:r>
+        <w:rPr>
+          <w:rFonts w:ascii="Arial" w:eastAsia="Times New Roman" w:hAnsi="Arial" w:cs="Arial"/>
+          <w:color w:val="000000" w:themeColor="text1"/>
+          <w:lang w:eastAsia="en-GB"/>
+        </w:rPr>
+        <w:t>Papafragou</w:t>
+      </w:r>
+      <w:proofErr w:type="spellEnd"/>
+      <w:r>
+        <w:rPr>
+          <w:rFonts w:ascii="Arial" w:eastAsia="Times New Roman" w:hAnsi="Arial" w:cs="Arial"/>
+          <w:color w:val="000000" w:themeColor="text1"/>
+          <w:lang w:eastAsia="en-GB"/>
+        </w:rPr>
+        <w:t xml:space="preserve">, D. Grodner, D. Mirman, &amp; J. </w:t>
+      </w:r>
+      <w:proofErr w:type="spellStart"/>
+      <w:r>
+        <w:rPr>
+          <w:rFonts w:ascii="Arial" w:eastAsia="Times New Roman" w:hAnsi="Arial" w:cs="Arial"/>
+          <w:color w:val="000000" w:themeColor="text1"/>
+          <w:lang w:eastAsia="en-GB"/>
+        </w:rPr>
+        <w:t>Trueswell</w:t>
+      </w:r>
+      <w:proofErr w:type="spellEnd"/>
+      <w:r>
+        <w:rPr>
+          <w:rFonts w:ascii="Arial" w:eastAsia="Times New Roman" w:hAnsi="Arial" w:cs="Arial"/>
+          <w:color w:val="000000" w:themeColor="text1"/>
+          <w:lang w:eastAsia="en-GB"/>
+        </w:rPr>
+        <w:t xml:space="preserve"> (Eds.), </w:t>
       </w:r>
       <w:r>
         <w:rPr>
@@ -31425,7 +32753,29 @@
           <w:color w:val="000000" w:themeColor="text1"/>
           <w:lang w:eastAsia="en-GB"/>
         </w:rPr>
-        <w:t>3DSK face set with webmorph templates.</w:t>
+        <w:t xml:space="preserve">3DSK face set with </w:t>
+      </w:r>
+      <w:proofErr w:type="spellStart"/>
+      <w:r>
+        <w:rPr>
+          <w:rFonts w:ascii="Arial" w:eastAsia="Times New Roman" w:hAnsi="Arial" w:cs="Arial"/>
+          <w:i/>
+          <w:iCs/>
+          <w:color w:val="000000" w:themeColor="text1"/>
+          <w:lang w:eastAsia="en-GB"/>
+        </w:rPr>
+        <w:t>webmorph</w:t>
+      </w:r>
+      <w:proofErr w:type="spellEnd"/>
+      <w:r>
+        <w:rPr>
+          <w:rFonts w:ascii="Arial" w:eastAsia="Times New Roman" w:hAnsi="Arial" w:cs="Arial"/>
+          <w:i/>
+          <w:iCs/>
+          <w:color w:val="000000" w:themeColor="text1"/>
+          <w:lang w:eastAsia="en-GB"/>
+        </w:rPr>
+        <w:t xml:space="preserve"> templates.</w:t>
       </w:r>
       <w:r>
         <w:rPr>
@@ -31617,13 +32967,41 @@
           <w:lang w:eastAsia="en-GB"/>
         </w:rPr>
       </w:pPr>
-      <w:r>
-        <w:rPr>
-          <w:rFonts w:ascii="Arial" w:eastAsia="Times New Roman" w:hAnsi="Arial" w:cs="Arial"/>
-          <w:color w:val="000000" w:themeColor="text1"/>
-          <w:lang w:eastAsia="en-GB"/>
-        </w:rPr>
-        <w:t xml:space="preserve">Drugowitsch, J., Moreno-Bote, R., Churchland, A.K., Shadlen, M.N. &amp; Pouget, A. (2012). The cost of accumulating evidence in perceptual decision making. </w:t>
+      <w:proofErr w:type="spellStart"/>
+      <w:r>
+        <w:rPr>
+          <w:rFonts w:ascii="Arial" w:eastAsia="Times New Roman" w:hAnsi="Arial" w:cs="Arial"/>
+          <w:color w:val="000000" w:themeColor="text1"/>
+          <w:lang w:eastAsia="en-GB"/>
+        </w:rPr>
+        <w:t>Drugowitsch</w:t>
+      </w:r>
+      <w:proofErr w:type="spellEnd"/>
+      <w:r>
+        <w:rPr>
+          <w:rFonts w:ascii="Arial" w:eastAsia="Times New Roman" w:hAnsi="Arial" w:cs="Arial"/>
+          <w:color w:val="000000" w:themeColor="text1"/>
+          <w:lang w:eastAsia="en-GB"/>
+        </w:rPr>
+        <w:t xml:space="preserve">, J., Moreno-Bote, R., Churchland, A.K., </w:t>
+      </w:r>
+      <w:proofErr w:type="spellStart"/>
+      <w:r>
+        <w:rPr>
+          <w:rFonts w:ascii="Arial" w:eastAsia="Times New Roman" w:hAnsi="Arial" w:cs="Arial"/>
+          <w:color w:val="000000" w:themeColor="text1"/>
+          <w:lang w:eastAsia="en-GB"/>
+        </w:rPr>
+        <w:t>Shadlen</w:t>
+      </w:r>
+      <w:proofErr w:type="spellEnd"/>
+      <w:r>
+        <w:rPr>
+          <w:rFonts w:ascii="Arial" w:eastAsia="Times New Roman" w:hAnsi="Arial" w:cs="Arial"/>
+          <w:color w:val="000000" w:themeColor="text1"/>
+          <w:lang w:eastAsia="en-GB"/>
+        </w:rPr>
+        <w:t xml:space="preserve">, M.N. &amp; Pouget, A. (2012). The cost of accumulating evidence in perceptual decision making. </w:t>
       </w:r>
       <w:r>
         <w:rPr>
@@ -31935,6 +33313,7 @@
           <w:lang w:eastAsia="en-GB"/>
         </w:rPr>
       </w:pPr>
+      <w:proofErr w:type="spellStart"/>
       <w:r>
         <w:rPr>
           <w:rFonts w:ascii="Arial" w:eastAsia="Times New Roman" w:hAnsi="Arial" w:cs="Arial"/>
@@ -31942,7 +33321,34 @@
           <w:lang w:eastAsia="en-GB"/>
         </w:rPr>
         <w:lastRenderedPageBreak/>
-        <w:t xml:space="preserve">Forstmann, B.U., Ratcliff, R. &amp; Wagenmakers, E.J. (2016). Sequential sampling models in cognitive neuroscience: Advantages, applications, and extensions. </w:t>
+        <w:t>Forstmann</w:t>
+      </w:r>
+      <w:proofErr w:type="spellEnd"/>
+      <w:r>
+        <w:rPr>
+          <w:rFonts w:ascii="Arial" w:eastAsia="Times New Roman" w:hAnsi="Arial" w:cs="Arial"/>
+          <w:color w:val="000000" w:themeColor="text1"/>
+          <w:lang w:eastAsia="en-GB"/>
+        </w:rPr>
+        <w:t xml:space="preserve">, B.U., Ratcliff, R. &amp; </w:t>
+      </w:r>
+      <w:proofErr w:type="spellStart"/>
+      <w:r>
+        <w:rPr>
+          <w:rFonts w:ascii="Arial" w:eastAsia="Times New Roman" w:hAnsi="Arial" w:cs="Arial"/>
+          <w:color w:val="000000" w:themeColor="text1"/>
+          <w:lang w:eastAsia="en-GB"/>
+        </w:rPr>
+        <w:t>Wagenmakers</w:t>
+      </w:r>
+      <w:proofErr w:type="spellEnd"/>
+      <w:r>
+        <w:rPr>
+          <w:rFonts w:ascii="Arial" w:eastAsia="Times New Roman" w:hAnsi="Arial" w:cs="Arial"/>
+          <w:color w:val="000000" w:themeColor="text1"/>
+          <w:lang w:eastAsia="en-GB"/>
+        </w:rPr>
+        <w:t xml:space="preserve">, E.J. (2016). Sequential sampling models in cognitive neuroscience: Advantages, applications, and extensions. </w:t>
       </w:r>
       <w:r>
         <w:rPr>
@@ -32133,13 +33539,23 @@
           <w:lang w:eastAsia="en-GB"/>
         </w:rPr>
       </w:pPr>
-      <w:r>
-        <w:rPr>
-          <w:rFonts w:ascii="Arial" w:eastAsia="Times New Roman" w:hAnsi="Arial" w:cs="Arial"/>
-          <w:color w:val="000000" w:themeColor="text1"/>
-          <w:lang w:eastAsia="en-GB"/>
-        </w:rPr>
-        <w:t>Garety, P.A., Hemsley, D.R. &amp; Wessely, S. (1991). Reasoning in Deluded Schizophrenic and Paranoid Patients. T</w:t>
+      <w:proofErr w:type="spellStart"/>
+      <w:r>
+        <w:rPr>
+          <w:rFonts w:ascii="Arial" w:eastAsia="Times New Roman" w:hAnsi="Arial" w:cs="Arial"/>
+          <w:color w:val="000000" w:themeColor="text1"/>
+          <w:lang w:eastAsia="en-GB"/>
+        </w:rPr>
+        <w:t>Garety</w:t>
+      </w:r>
+      <w:proofErr w:type="spellEnd"/>
+      <w:r>
+        <w:rPr>
+          <w:rFonts w:ascii="Arial" w:eastAsia="Times New Roman" w:hAnsi="Arial" w:cs="Arial"/>
+          <w:color w:val="000000" w:themeColor="text1"/>
+          <w:lang w:eastAsia="en-GB"/>
+        </w:rPr>
+        <w:t>, P.A., Hemsley, D.R. &amp; Wessely, S. (1991). Reasoning in Deluded Schizophrenic and Paranoid Patients. T</w:t>
       </w:r>
       <w:r>
         <w:rPr>
@@ -32181,13 +33597,23 @@
           <w:lang w:eastAsia="en-GB"/>
         </w:rPr>
       </w:pPr>
-      <w:r>
-        <w:rPr>
-          <w:rFonts w:ascii="Arial" w:eastAsia="Times New Roman" w:hAnsi="Arial" w:cs="Arial"/>
-          <w:color w:val="000000" w:themeColor="text1"/>
-          <w:lang w:eastAsia="en-GB"/>
-        </w:rPr>
-        <w:t xml:space="preserve">Garety, P.A., et al., (2013). Neuropsychological functioning and jumping to conclusions in delusions. </w:t>
+      <w:proofErr w:type="spellStart"/>
+      <w:r>
+        <w:rPr>
+          <w:rFonts w:ascii="Arial" w:eastAsia="Times New Roman" w:hAnsi="Arial" w:cs="Arial"/>
+          <w:color w:val="000000" w:themeColor="text1"/>
+          <w:lang w:eastAsia="en-GB"/>
+        </w:rPr>
+        <w:t>Garety</w:t>
+      </w:r>
+      <w:proofErr w:type="spellEnd"/>
+      <w:r>
+        <w:rPr>
+          <w:rFonts w:ascii="Arial" w:eastAsia="Times New Roman" w:hAnsi="Arial" w:cs="Arial"/>
+          <w:color w:val="000000" w:themeColor="text1"/>
+          <w:lang w:eastAsia="en-GB"/>
+        </w:rPr>
+        <w:t xml:space="preserve">, P.A., et al., (2013). Neuropsychological functioning and jumping to conclusions in delusions. </w:t>
       </w:r>
       <w:r>
         <w:rPr>
@@ -32229,13 +33655,23 @@
           <w:lang w:eastAsia="en-GB"/>
         </w:rPr>
       </w:pPr>
-      <w:r>
-        <w:rPr>
-          <w:rFonts w:ascii="Arial" w:eastAsia="Times New Roman" w:hAnsi="Arial" w:cs="Arial"/>
-          <w:color w:val="000000" w:themeColor="text1"/>
-          <w:lang w:eastAsia="en-GB"/>
-        </w:rPr>
-        <w:t xml:space="preserve">Globig, L.K., White, K., Feng, G. &amp; Sharot, T. (2021). Under Threat, Weaker Evidence Is Required to Reach Undesirable Conclusions. Journal of Neuroscience, 41, 6502-6510. </w:t>
+      <w:proofErr w:type="spellStart"/>
+      <w:r>
+        <w:rPr>
+          <w:rFonts w:ascii="Arial" w:eastAsia="Times New Roman" w:hAnsi="Arial" w:cs="Arial"/>
+          <w:color w:val="000000" w:themeColor="text1"/>
+          <w:lang w:eastAsia="en-GB"/>
+        </w:rPr>
+        <w:t>Globig</w:t>
+      </w:r>
+      <w:proofErr w:type="spellEnd"/>
+      <w:r>
+        <w:rPr>
+          <w:rFonts w:ascii="Arial" w:eastAsia="Times New Roman" w:hAnsi="Arial" w:cs="Arial"/>
+          <w:color w:val="000000" w:themeColor="text1"/>
+          <w:lang w:eastAsia="en-GB"/>
+        </w:rPr>
+        <w:t xml:space="preserve">, L.K., White, K., Feng, G. &amp; Sharot, T. (2021). Under Threat, Weaker Evidence Is Required to Reach Undesirable Conclusions. Journal of Neuroscience, 41, 6502-6510. </w:t>
       </w:r>
       <w:hyperlink r:id="rId43" w:history="1">
         <w:r>
@@ -32313,7 +33749,25 @@
           <w:lang w:eastAsia="en-GB"/>
         </w:rPr>
         <w:lastRenderedPageBreak/>
-        <w:t xml:space="preserve">Hauser, T.U., Moutoussis, M., Purg, N., Dayan, P. &amp; Dolan R. (2018). Beta-blocker propranolol modulates urgency during sequential information gathering. </w:t>
+        <w:t xml:space="preserve">Hauser, T.U., Moutoussis, M., </w:t>
+      </w:r>
+      <w:proofErr w:type="spellStart"/>
+      <w:r>
+        <w:rPr>
+          <w:rFonts w:ascii="Arial" w:eastAsia="Times New Roman" w:hAnsi="Arial" w:cs="Arial"/>
+          <w:color w:val="000000" w:themeColor="text1"/>
+          <w:lang w:eastAsia="en-GB"/>
+        </w:rPr>
+        <w:t>Purg</w:t>
+      </w:r>
+      <w:proofErr w:type="spellEnd"/>
+      <w:r>
+        <w:rPr>
+          <w:rFonts w:ascii="Arial" w:eastAsia="Times New Roman" w:hAnsi="Arial" w:cs="Arial"/>
+          <w:color w:val="000000" w:themeColor="text1"/>
+          <w:lang w:eastAsia="en-GB"/>
+        </w:rPr>
+        <w:t xml:space="preserve">, N., Dayan, P. &amp; Dolan R. (2018). Beta-blocker propranolol modulates urgency during sequential information gathering. </w:t>
       </w:r>
       <w:r>
         <w:rPr>
@@ -32408,14 +33862,45 @@
         </w:rPr>
         <w:t xml:space="preserve">Howe, J., Ross, R., McKay, R. &amp; Balzan, R.P. (2018). How do delusion-prone individuals respond to disconfirmatory evidence? Improving comprehension of the beads task may help. </w:t>
       </w:r>
-      <w:r>
-        <w:rPr>
-          <w:rFonts w:ascii="Arial" w:eastAsia="Times New Roman" w:hAnsi="Arial" w:cs="Arial"/>
-          <w:i/>
-          <w:color w:val="000000" w:themeColor="text1"/>
-          <w:lang w:eastAsia="en-GB"/>
-        </w:rPr>
-        <w:t>Zeitschrift für Psychologie, 226,</w:t>
+      <w:proofErr w:type="spellStart"/>
+      <w:r>
+        <w:rPr>
+          <w:rFonts w:ascii="Arial" w:eastAsia="Times New Roman" w:hAnsi="Arial" w:cs="Arial"/>
+          <w:i/>
+          <w:color w:val="000000" w:themeColor="text1"/>
+          <w:lang w:eastAsia="en-GB"/>
+        </w:rPr>
+        <w:t>Zeitschrift</w:t>
+      </w:r>
+      <w:proofErr w:type="spellEnd"/>
+      <w:r>
+        <w:rPr>
+          <w:rFonts w:ascii="Arial" w:eastAsia="Times New Roman" w:hAnsi="Arial" w:cs="Arial"/>
+          <w:i/>
+          <w:color w:val="000000" w:themeColor="text1"/>
+          <w:lang w:eastAsia="en-GB"/>
+        </w:rPr>
+        <w:t xml:space="preserve"> für </w:t>
+      </w:r>
+      <w:proofErr w:type="spellStart"/>
+      <w:r>
+        <w:rPr>
+          <w:rFonts w:ascii="Arial" w:eastAsia="Times New Roman" w:hAnsi="Arial" w:cs="Arial"/>
+          <w:i/>
+          <w:color w:val="000000" w:themeColor="text1"/>
+          <w:lang w:eastAsia="en-GB"/>
+        </w:rPr>
+        <w:t>Psychologie</w:t>
+      </w:r>
+      <w:proofErr w:type="spellEnd"/>
+      <w:r>
+        <w:rPr>
+          <w:rFonts w:ascii="Arial" w:eastAsia="Times New Roman" w:hAnsi="Arial" w:cs="Arial"/>
+          <w:i/>
+          <w:color w:val="000000" w:themeColor="text1"/>
+          <w:lang w:eastAsia="en-GB"/>
+        </w:rPr>
+        <w:t>, 226,</w:t>
       </w:r>
       <w:r>
         <w:rPr>
@@ -32452,7 +33937,25 @@
           <w:color w:val="000000" w:themeColor="text1"/>
           <w:lang w:eastAsia="en-GB"/>
         </w:rPr>
-        <w:t xml:space="preserve">Huq, S.F., Garety, P.A. &amp; Hemsley, D.R. (1988). Probabilistic judgements in deluded and non-deluded subjects. </w:t>
+        <w:t xml:space="preserve">Huq, S.F., </w:t>
+      </w:r>
+      <w:proofErr w:type="spellStart"/>
+      <w:r>
+        <w:rPr>
+          <w:rFonts w:ascii="Arial" w:eastAsia="Times New Roman" w:hAnsi="Arial" w:cs="Arial"/>
+          <w:color w:val="000000" w:themeColor="text1"/>
+          <w:lang w:eastAsia="en-GB"/>
+        </w:rPr>
+        <w:t>Garety</w:t>
+      </w:r>
+      <w:proofErr w:type="spellEnd"/>
+      <w:r>
+        <w:rPr>
+          <w:rFonts w:ascii="Arial" w:eastAsia="Times New Roman" w:hAnsi="Arial" w:cs="Arial"/>
+          <w:color w:val="000000" w:themeColor="text1"/>
+          <w:lang w:eastAsia="en-GB"/>
+        </w:rPr>
+        <w:t xml:space="preserve">, P.A. &amp; Hemsley, D.R. (1988). Probabilistic judgements in deluded and non-deluded subjects. </w:t>
       </w:r>
       <w:r>
         <w:rPr>
@@ -32523,13 +34026,59 @@
           <w:lang w:eastAsia="en-GB"/>
         </w:rPr>
       </w:pPr>
-      <w:r>
-        <w:rPr>
-          <w:rFonts w:ascii="Arial" w:eastAsia="Times New Roman" w:hAnsi="Arial" w:cs="Arial"/>
-          <w:color w:val="000000" w:themeColor="text1"/>
-          <w:lang w:eastAsia="en-GB"/>
-        </w:rPr>
-        <w:t>Katthagen, T., et al. (2018). Modeling subjective relevance in schizophrenia and its relation to aberrant salience. PLoS Computational Biology, 14, e1006319.</w:t>
+      <w:proofErr w:type="spellStart"/>
+      <w:r>
+        <w:rPr>
+          <w:rFonts w:ascii="Arial" w:eastAsia="Times New Roman" w:hAnsi="Arial" w:cs="Arial"/>
+          <w:color w:val="000000" w:themeColor="text1"/>
+          <w:lang w:eastAsia="en-GB"/>
+        </w:rPr>
+        <w:t>Katthagen</w:t>
+      </w:r>
+      <w:proofErr w:type="spellEnd"/>
+      <w:r>
+        <w:rPr>
+          <w:rFonts w:ascii="Arial" w:eastAsia="Times New Roman" w:hAnsi="Arial" w:cs="Arial"/>
+          <w:color w:val="000000" w:themeColor="text1"/>
+          <w:lang w:eastAsia="en-GB"/>
+        </w:rPr>
+        <w:t xml:space="preserve">, T., et al. (2018). </w:t>
+      </w:r>
+      <w:proofErr w:type="spellStart"/>
+      <w:r>
+        <w:rPr>
+          <w:rFonts w:ascii="Arial" w:eastAsia="Times New Roman" w:hAnsi="Arial" w:cs="Arial"/>
+          <w:color w:val="000000" w:themeColor="text1"/>
+          <w:lang w:eastAsia="en-GB"/>
+        </w:rPr>
+        <w:t>Modeling</w:t>
+      </w:r>
+      <w:proofErr w:type="spellEnd"/>
+      <w:r>
+        <w:rPr>
+          <w:rFonts w:ascii="Arial" w:eastAsia="Times New Roman" w:hAnsi="Arial" w:cs="Arial"/>
+          <w:color w:val="000000" w:themeColor="text1"/>
+          <w:lang w:eastAsia="en-GB"/>
+        </w:rPr>
+        <w:t xml:space="preserve"> subjective relevance in schizophrenia and its relation to aberrant salience. </w:t>
+      </w:r>
+      <w:proofErr w:type="spellStart"/>
+      <w:r>
+        <w:rPr>
+          <w:rFonts w:ascii="Arial" w:eastAsia="Times New Roman" w:hAnsi="Arial" w:cs="Arial"/>
+          <w:color w:val="000000" w:themeColor="text1"/>
+          <w:lang w:eastAsia="en-GB"/>
+        </w:rPr>
+        <w:t>PLoS</w:t>
+      </w:r>
+      <w:proofErr w:type="spellEnd"/>
+      <w:r>
+        <w:rPr>
+          <w:rFonts w:ascii="Arial" w:eastAsia="Times New Roman" w:hAnsi="Arial" w:cs="Arial"/>
+          <w:color w:val="000000" w:themeColor="text1"/>
+          <w:lang w:eastAsia="en-GB"/>
+        </w:rPr>
+        <w:t xml:space="preserve"> Computational Biology, 14, e1006319.</w:t>
       </w:r>
       <w:r>
         <w:t xml:space="preserve"> </w:t>
@@ -32657,7 +34206,25 @@
           <w:lang w:eastAsia="en-GB"/>
         </w:rPr>
         <w:lastRenderedPageBreak/>
-        <w:t xml:space="preserve">Lindholm, T., &amp; Cederwall, J. Y. (2010). Ethnicity and gender biases in the courtroom. In P. A. Granhag (Ed.), </w:t>
+        <w:t xml:space="preserve">Lindholm, T., &amp; </w:t>
+      </w:r>
+      <w:proofErr w:type="spellStart"/>
+      <w:r>
+        <w:rPr>
+          <w:rFonts w:ascii="Arial" w:eastAsia="Times New Roman" w:hAnsi="Arial" w:cs="Arial"/>
+          <w:color w:val="000000" w:themeColor="text1"/>
+          <w:lang w:eastAsia="en-GB"/>
+        </w:rPr>
+        <w:t>Cederwall</w:t>
+      </w:r>
+      <w:proofErr w:type="spellEnd"/>
+      <w:r>
+        <w:rPr>
+          <w:rFonts w:ascii="Arial" w:eastAsia="Times New Roman" w:hAnsi="Arial" w:cs="Arial"/>
+          <w:color w:val="000000" w:themeColor="text1"/>
+          <w:lang w:eastAsia="en-GB"/>
+        </w:rPr>
+        <w:t xml:space="preserve">, J. Y. (2010). Ethnicity and gender biases in the courtroom. In P. A. Granhag (Ed.), </w:t>
       </w:r>
       <w:r>
         <w:rPr>
@@ -32693,7 +34260,25 @@
           <w:color w:val="000000" w:themeColor="text1"/>
           <w:lang w:eastAsia="en-GB"/>
         </w:rPr>
-        <w:t>Lundqvist, D., Flykt, A. &amp;  Öhman, A. (1998).</w:t>
+        <w:t xml:space="preserve">Lundqvist, D., Flykt, A. </w:t>
+      </w:r>
+      <w:proofErr w:type="gramStart"/>
+      <w:r>
+        <w:rPr>
+          <w:rFonts w:ascii="Arial" w:eastAsia="Times New Roman" w:hAnsi="Arial" w:cs="Arial"/>
+          <w:color w:val="000000" w:themeColor="text1"/>
+          <w:lang w:eastAsia="en-GB"/>
+        </w:rPr>
+        <w:t>&amp;  Öhman</w:t>
+      </w:r>
+      <w:proofErr w:type="gramEnd"/>
+      <w:r>
+        <w:rPr>
+          <w:rFonts w:ascii="Arial" w:eastAsia="Times New Roman" w:hAnsi="Arial" w:cs="Arial"/>
+          <w:color w:val="000000" w:themeColor="text1"/>
+          <w:lang w:eastAsia="en-GB"/>
+        </w:rPr>
+        <w:t>, A. (1998).</w:t>
       </w:r>
       <w:r>
         <w:rPr>
@@ -32711,7 +34296,25 @@
           <w:color w:val="000000" w:themeColor="text1"/>
           <w:lang w:eastAsia="en-GB"/>
         </w:rPr>
-        <w:t xml:space="preserve">, CD ROM from Department of Clinical Neuroscience, Psychology section, Karolinska Institutet. Retrieved from </w:t>
+        <w:t xml:space="preserve">, CD ROM from Department of Clinical Neuroscience, Psychology section, Karolinska </w:t>
+      </w:r>
+      <w:proofErr w:type="spellStart"/>
+      <w:r>
+        <w:rPr>
+          <w:rFonts w:ascii="Arial" w:eastAsia="Times New Roman" w:hAnsi="Arial" w:cs="Arial"/>
+          <w:color w:val="000000" w:themeColor="text1"/>
+          <w:lang w:eastAsia="en-GB"/>
+        </w:rPr>
+        <w:t>Institutet</w:t>
+      </w:r>
+      <w:proofErr w:type="spellEnd"/>
+      <w:r>
+        <w:rPr>
+          <w:rFonts w:ascii="Arial" w:eastAsia="Times New Roman" w:hAnsi="Arial" w:cs="Arial"/>
+          <w:color w:val="000000" w:themeColor="text1"/>
+          <w:lang w:eastAsia="en-GB"/>
+        </w:rPr>
+        <w:t xml:space="preserve">. Retrieved from </w:t>
       </w:r>
       <w:hyperlink r:id="rId53" w:history="1">
         <w:r>
@@ -32749,7 +34352,25 @@
           <w:color w:val="000000" w:themeColor="text1"/>
           <w:lang w:eastAsia="en-GB"/>
         </w:rPr>
-        <w:t xml:space="preserve">Malhotra, G., Leslie, D.S., Ludwig, C,J,H. &amp; Bogacz, R. (2017). Overcoming indecision by changing the decision boundary. </w:t>
+        <w:t xml:space="preserve">Malhotra, G., Leslie, D.S., Ludwig, </w:t>
+      </w:r>
+      <w:proofErr w:type="gramStart"/>
+      <w:r>
+        <w:rPr>
+          <w:rFonts w:ascii="Arial" w:eastAsia="Times New Roman" w:hAnsi="Arial" w:cs="Arial"/>
+          <w:color w:val="000000" w:themeColor="text1"/>
+          <w:lang w:eastAsia="en-GB"/>
+        </w:rPr>
+        <w:t>C,J</w:t>
+      </w:r>
+      <w:proofErr w:type="gramEnd"/>
+      <w:r>
+        <w:rPr>
+          <w:rFonts w:ascii="Arial" w:eastAsia="Times New Roman" w:hAnsi="Arial" w:cs="Arial"/>
+          <w:color w:val="000000" w:themeColor="text1"/>
+          <w:lang w:eastAsia="en-GB"/>
+        </w:rPr>
+        <w:t xml:space="preserve">,H. &amp; Bogacz, R. (2017). Overcoming indecision by changing the decision boundary. </w:t>
       </w:r>
       <w:r>
         <w:rPr>
@@ -32849,7 +34470,43 @@
           <w:color w:val="000000" w:themeColor="text1"/>
           <w:lang w:eastAsia="en-GB"/>
         </w:rPr>
-        <w:t xml:space="preserve">McLean, B.F., Mattiske, J.K. &amp; Balzan, R.P. (2017). Association of the Jumping to Conclusions and Evidence Integration Biases With Delusions in Psychosis: A Detailed Meta-analysis. </w:t>
+        <w:t xml:space="preserve">McLean, B.F., </w:t>
+      </w:r>
+      <w:proofErr w:type="spellStart"/>
+      <w:r>
+        <w:rPr>
+          <w:rFonts w:ascii="Arial" w:eastAsia="Times New Roman" w:hAnsi="Arial" w:cs="Arial"/>
+          <w:color w:val="000000" w:themeColor="text1"/>
+          <w:lang w:eastAsia="en-GB"/>
+        </w:rPr>
+        <w:t>Mattiske</w:t>
+      </w:r>
+      <w:proofErr w:type="spellEnd"/>
+      <w:r>
+        <w:rPr>
+          <w:rFonts w:ascii="Arial" w:eastAsia="Times New Roman" w:hAnsi="Arial" w:cs="Arial"/>
+          <w:color w:val="000000" w:themeColor="text1"/>
+          <w:lang w:eastAsia="en-GB"/>
+        </w:rPr>
+        <w:t xml:space="preserve">, J.K. &amp; Balzan, R.P. (2017). Association of the Jumping to Conclusions and Evidence Integration Biases </w:t>
+      </w:r>
+      <w:proofErr w:type="gramStart"/>
+      <w:r>
+        <w:rPr>
+          <w:rFonts w:ascii="Arial" w:eastAsia="Times New Roman" w:hAnsi="Arial" w:cs="Arial"/>
+          <w:color w:val="000000" w:themeColor="text1"/>
+          <w:lang w:eastAsia="en-GB"/>
+        </w:rPr>
+        <w:t>With</w:t>
+      </w:r>
+      <w:proofErr w:type="gramEnd"/>
+      <w:r>
+        <w:rPr>
+          <w:rFonts w:ascii="Arial" w:eastAsia="Times New Roman" w:hAnsi="Arial" w:cs="Arial"/>
+          <w:color w:val="000000" w:themeColor="text1"/>
+          <w:lang w:eastAsia="en-GB"/>
+        </w:rPr>
+        <w:t xml:space="preserve"> Delusions in Psychosis: A Detailed Meta-analysis. </w:t>
       </w:r>
       <w:r>
         <w:rPr>
@@ -32898,7 +34555,16 @@
           <w:color w:val="000000" w:themeColor="text1"/>
           <w:lang w:eastAsia="en-GB"/>
         </w:rPr>
-        <w:t>Menon, M., Pomarol</w:t>
+        <w:t xml:space="preserve">Menon, M., </w:t>
+      </w:r>
+      <w:proofErr w:type="spellStart"/>
+      <w:r>
+        <w:rPr>
+          <w:rFonts w:ascii="Arial" w:eastAsia="Times New Roman" w:hAnsi="Arial" w:cs="Arial"/>
+          <w:color w:val="000000" w:themeColor="text1"/>
+          <w:lang w:eastAsia="en-GB"/>
+        </w:rPr>
+        <w:t>Pomarol</w:t>
       </w:r>
       <w:r>
         <w:rPr>
@@ -32914,7 +34580,34 @@
           <w:color w:val="000000" w:themeColor="text1"/>
           <w:lang w:eastAsia="en-GB"/>
         </w:rPr>
-        <w:t xml:space="preserve">Clotet, E., McKenna, P. J., &amp; McCarthy, R. A. (2006). Probabilistic reasoning in schizophrenia: a comparison of the performance of deluded and nondeluded schizophrenic patients and exploration of possible cognitive underpinnings. </w:t>
+        <w:t>Clotet</w:t>
+      </w:r>
+      <w:proofErr w:type="spellEnd"/>
+      <w:r>
+        <w:rPr>
+          <w:rFonts w:ascii="Arial" w:eastAsia="Times New Roman" w:hAnsi="Arial" w:cs="Arial"/>
+          <w:color w:val="000000" w:themeColor="text1"/>
+          <w:lang w:eastAsia="en-GB"/>
+        </w:rPr>
+        <w:t xml:space="preserve">, E., McKenna, P. J., &amp; McCarthy, R. A. (2006). Probabilistic reasoning in schizophrenia: a comparison of the performance of deluded and </w:t>
+      </w:r>
+      <w:proofErr w:type="spellStart"/>
+      <w:r>
+        <w:rPr>
+          <w:rFonts w:ascii="Arial" w:eastAsia="Times New Roman" w:hAnsi="Arial" w:cs="Arial"/>
+          <w:color w:val="000000" w:themeColor="text1"/>
+          <w:lang w:eastAsia="en-GB"/>
+        </w:rPr>
+        <w:t>nondeluded</w:t>
+      </w:r>
+      <w:proofErr w:type="spellEnd"/>
+      <w:r>
+        <w:rPr>
+          <w:rFonts w:ascii="Arial" w:eastAsia="Times New Roman" w:hAnsi="Arial" w:cs="Arial"/>
+          <w:color w:val="000000" w:themeColor="text1"/>
+          <w:lang w:eastAsia="en-GB"/>
+        </w:rPr>
+        <w:t xml:space="preserve"> schizophrenic patients and exploration of possible cognitive underpinnings. </w:t>
       </w:r>
       <w:r>
         <w:rPr>
@@ -32960,7 +34653,25 @@
           <w:color w:val="000000" w:themeColor="text1"/>
           <w:lang w:eastAsia="en-GB"/>
         </w:rPr>
-        <w:t xml:space="preserve">Moritz, S., Van Quaquebeke, N., Lincoln, T. (2012). Jumping to conclusions is associated with paranoia but not general suspiciousness: A comparison of two versions of the probabilistic reasoning paradigm. </w:t>
+        <w:t xml:space="preserve">Moritz, S., Van </w:t>
+      </w:r>
+      <w:proofErr w:type="spellStart"/>
+      <w:r>
+        <w:rPr>
+          <w:rFonts w:ascii="Arial" w:eastAsia="Times New Roman" w:hAnsi="Arial" w:cs="Arial"/>
+          <w:color w:val="000000" w:themeColor="text1"/>
+          <w:lang w:eastAsia="en-GB"/>
+        </w:rPr>
+        <w:t>Quaquebeke</w:t>
+      </w:r>
+      <w:proofErr w:type="spellEnd"/>
+      <w:r>
+        <w:rPr>
+          <w:rFonts w:ascii="Arial" w:eastAsia="Times New Roman" w:hAnsi="Arial" w:cs="Arial"/>
+          <w:color w:val="000000" w:themeColor="text1"/>
+          <w:lang w:eastAsia="en-GB"/>
+        </w:rPr>
+        <w:t xml:space="preserve">, N., Lincoln, T. (2012). Jumping to conclusions is associated with paranoia but not general suspiciousness: A comparison of two versions of the probabilistic reasoning paradigm. </w:t>
       </w:r>
       <w:r>
         <w:rPr>
@@ -33156,7 +34867,25 @@
           <w:color w:val="000000" w:themeColor="text1"/>
           <w:lang w:eastAsia="en-GB"/>
         </w:rPr>
-        <w:t xml:space="preserve">Moutoussis, M., Bentall, R.P., El-Deredy, W &amp; Dolan, R. (2011). Bayesian modelling of Jumping-to-Conclusions bias in delusional patients. </w:t>
+        <w:t>Moutoussis, M., Bentall, R.P., El-</w:t>
+      </w:r>
+      <w:proofErr w:type="spellStart"/>
+      <w:r>
+        <w:rPr>
+          <w:rFonts w:ascii="Arial" w:eastAsia="Times New Roman" w:hAnsi="Arial" w:cs="Arial"/>
+          <w:color w:val="000000" w:themeColor="text1"/>
+          <w:lang w:eastAsia="en-GB"/>
+        </w:rPr>
+        <w:t>Deredy</w:t>
+      </w:r>
+      <w:proofErr w:type="spellEnd"/>
+      <w:r>
+        <w:rPr>
+          <w:rFonts w:ascii="Arial" w:eastAsia="Times New Roman" w:hAnsi="Arial" w:cs="Arial"/>
+          <w:color w:val="000000" w:themeColor="text1"/>
+          <w:lang w:eastAsia="en-GB"/>
+        </w:rPr>
+        <w:t xml:space="preserve">, W &amp; Dolan, R. (2011). Bayesian modelling of Jumping-to-Conclusions bias in delusional patients. </w:t>
       </w:r>
       <w:r>
         <w:rPr>
@@ -33202,7 +34931,25 @@
           <w:color w:val="000000" w:themeColor="text1"/>
           <w:lang w:eastAsia="en-GB"/>
         </w:rPr>
-        <w:t xml:space="preserve">Norton, M. I., Sommers, S. R., Vandello, J. A., &amp; Darley, J. M. (2006). Mixed motives and racial bias: The impact of legitimate and illegitimate criteria on decision making. </w:t>
+        <w:t xml:space="preserve">Norton, M. I., Sommers, S. R., </w:t>
+      </w:r>
+      <w:proofErr w:type="spellStart"/>
+      <w:r>
+        <w:rPr>
+          <w:rFonts w:ascii="Arial" w:eastAsia="Times New Roman" w:hAnsi="Arial" w:cs="Arial"/>
+          <w:color w:val="000000" w:themeColor="text1"/>
+          <w:lang w:eastAsia="en-GB"/>
+        </w:rPr>
+        <w:t>Vandello</w:t>
+      </w:r>
+      <w:proofErr w:type="spellEnd"/>
+      <w:r>
+        <w:rPr>
+          <w:rFonts w:ascii="Arial" w:eastAsia="Times New Roman" w:hAnsi="Arial" w:cs="Arial"/>
+          <w:color w:val="000000" w:themeColor="text1"/>
+          <w:lang w:eastAsia="en-GB"/>
+        </w:rPr>
+        <w:t xml:space="preserve">, J. A., &amp; Darley, J. M. (2006). Mixed motives and racial bias: The impact of legitimate and illegitimate criteria on decision making. </w:t>
       </w:r>
       <w:r>
         <w:rPr>
@@ -33313,7 +35060,25 @@
           <w:color w:val="000000" w:themeColor="text1"/>
           <w:lang w:eastAsia="en-GB"/>
         </w:rPr>
-        <w:t xml:space="preserve">Peters, E., Joseph, S., Day, S. &amp; Garety, P. (2004). Measuring delusional ideation: the 21-item Peters et al. Delusions Inventory (PDI). </w:t>
+        <w:t xml:space="preserve">Peters, E., Joseph, S., Day, S. &amp; </w:t>
+      </w:r>
+      <w:proofErr w:type="spellStart"/>
+      <w:r>
+        <w:rPr>
+          <w:rFonts w:ascii="Arial" w:eastAsia="Times New Roman" w:hAnsi="Arial" w:cs="Arial"/>
+          <w:color w:val="000000" w:themeColor="text1"/>
+          <w:lang w:eastAsia="en-GB"/>
+        </w:rPr>
+        <w:t>Garety</w:t>
+      </w:r>
+      <w:proofErr w:type="spellEnd"/>
+      <w:r>
+        <w:rPr>
+          <w:rFonts w:ascii="Arial" w:eastAsia="Times New Roman" w:hAnsi="Arial" w:cs="Arial"/>
+          <w:color w:val="000000" w:themeColor="text1"/>
+          <w:lang w:eastAsia="en-GB"/>
+        </w:rPr>
+        <w:t xml:space="preserve">, P. (2004). Measuring delusional ideation: the 21-item Peters et al. Delusions Inventory (PDI). </w:t>
       </w:r>
       <w:r>
         <w:rPr>
@@ -33420,13 +35185,23 @@
           <w:lang w:eastAsia="en-GB"/>
         </w:rPr>
       </w:pPr>
-      <w:r>
-        <w:rPr>
-          <w:rFonts w:ascii="Arial" w:eastAsia="Times New Roman" w:hAnsi="Arial" w:cs="Arial"/>
-          <w:color w:val="000000" w:themeColor="text1"/>
-          <w:lang w:eastAsia="en-GB"/>
-        </w:rPr>
-        <w:t xml:space="preserve">Plesak, T.J., Cesario, J. &amp; Johnson, D.J. (2018). How race affects evidence accumulation during the decision to shoot. </w:t>
+      <w:proofErr w:type="spellStart"/>
+      <w:r>
+        <w:rPr>
+          <w:rFonts w:ascii="Arial" w:eastAsia="Times New Roman" w:hAnsi="Arial" w:cs="Arial"/>
+          <w:color w:val="000000" w:themeColor="text1"/>
+          <w:lang w:eastAsia="en-GB"/>
+        </w:rPr>
+        <w:t>Plesak</w:t>
+      </w:r>
+      <w:proofErr w:type="spellEnd"/>
+      <w:r>
+        <w:rPr>
+          <w:rFonts w:ascii="Arial" w:eastAsia="Times New Roman" w:hAnsi="Arial" w:cs="Arial"/>
+          <w:color w:val="000000" w:themeColor="text1"/>
+          <w:lang w:eastAsia="en-GB"/>
+        </w:rPr>
+        <w:t xml:space="preserve">, T.J., Cesario, J. &amp; Johnson, D.J. (2018). How race affects evidence accumulation during the decision to shoot. </w:t>
       </w:r>
       <w:r>
         <w:rPr>
@@ -33620,7 +35395,25 @@
           <w:color w:val="000000" w:themeColor="text1"/>
           <w:lang w:eastAsia="en-GB"/>
         </w:rPr>
-        <w:t xml:space="preserve"> G. (2015). Modeling regularities in response time and accuracy data with the diffusion model. </w:t>
+        <w:t xml:space="preserve"> G. (2015). </w:t>
+      </w:r>
+      <w:proofErr w:type="spellStart"/>
+      <w:r>
+        <w:rPr>
+          <w:rFonts w:ascii="Arial" w:eastAsia="Times New Roman" w:hAnsi="Arial" w:cs="Arial"/>
+          <w:color w:val="000000" w:themeColor="text1"/>
+          <w:lang w:eastAsia="en-GB"/>
+        </w:rPr>
+        <w:t>Modeling</w:t>
+      </w:r>
+      <w:proofErr w:type="spellEnd"/>
+      <w:r>
+        <w:rPr>
+          <w:rFonts w:ascii="Arial" w:eastAsia="Times New Roman" w:hAnsi="Arial" w:cs="Arial"/>
+          <w:color w:val="000000" w:themeColor="text1"/>
+          <w:lang w:eastAsia="en-GB"/>
+        </w:rPr>
+        <w:t xml:space="preserve"> regularities in response time and accuracy data with the diffusion model. </w:t>
       </w:r>
       <w:r>
         <w:rPr>
@@ -33898,13 +35691,23 @@
           <w:lang w:eastAsia="en-GB"/>
         </w:rPr>
       </w:pPr>
-      <w:r>
-        <w:rPr>
-          <w:rFonts w:ascii="Arial" w:eastAsia="Times New Roman" w:hAnsi="Arial" w:cs="Arial"/>
-          <w:color w:val="000000" w:themeColor="text1"/>
-          <w:lang w:eastAsia="en-GB"/>
-        </w:rPr>
-        <w:t xml:space="preserve">Shadlen, M.N. &amp; Kiani, R. (2013). Decision making as a window on cognition. </w:t>
+      <w:proofErr w:type="spellStart"/>
+      <w:r>
+        <w:rPr>
+          <w:rFonts w:ascii="Arial" w:eastAsia="Times New Roman" w:hAnsi="Arial" w:cs="Arial"/>
+          <w:color w:val="000000" w:themeColor="text1"/>
+          <w:lang w:eastAsia="en-GB"/>
+        </w:rPr>
+        <w:t>Shadlen</w:t>
+      </w:r>
+      <w:proofErr w:type="spellEnd"/>
+      <w:r>
+        <w:rPr>
+          <w:rFonts w:ascii="Arial" w:eastAsia="Times New Roman" w:hAnsi="Arial" w:cs="Arial"/>
+          <w:color w:val="000000" w:themeColor="text1"/>
+          <w:lang w:eastAsia="en-GB"/>
+        </w:rPr>
+        <w:t xml:space="preserve">, M.N. &amp; Kiani, R. (2013). Decision making as a window on cognition. </w:t>
       </w:r>
       <w:r>
         <w:rPr>
@@ -33950,7 +35753,25 @@
           <w:color w:val="000000" w:themeColor="text1"/>
           <w:lang w:eastAsia="en-GB"/>
         </w:rPr>
-        <w:t xml:space="preserve">Speechley, W.J., Whitman, J.C. &amp; Woodward, T.S. (2010). The contribution of hypersalience to the “jumping to conclusions” bias associated with delusions in schizophrenia. </w:t>
+        <w:t xml:space="preserve">Speechley, W.J., Whitman, J.C. &amp; Woodward, T.S. (2010). The contribution of </w:t>
+      </w:r>
+      <w:proofErr w:type="spellStart"/>
+      <w:r>
+        <w:rPr>
+          <w:rFonts w:ascii="Arial" w:eastAsia="Times New Roman" w:hAnsi="Arial" w:cs="Arial"/>
+          <w:color w:val="000000" w:themeColor="text1"/>
+          <w:lang w:eastAsia="en-GB"/>
+        </w:rPr>
+        <w:t>hypersalience</w:t>
+      </w:r>
+      <w:proofErr w:type="spellEnd"/>
+      <w:r>
+        <w:rPr>
+          <w:rFonts w:ascii="Arial" w:eastAsia="Times New Roman" w:hAnsi="Arial" w:cs="Arial"/>
+          <w:color w:val="000000" w:themeColor="text1"/>
+          <w:lang w:eastAsia="en-GB"/>
+        </w:rPr>
+        <w:t xml:space="preserve"> to the “jumping to conclusions” bias associated with delusions in schizophrenia. </w:t>
       </w:r>
       <w:r>
         <w:rPr>
@@ -34064,14 +35885,25 @@
         </w:rPr>
         <w:t xml:space="preserve">So, S.H. &amp; Kwok, N.T-k. (2015). Jumping to Conclusions Style along the Continuum of Delusions: Delusion-Prone Individuals Are Not Hastier in Decision Making than Healthy Individuals. </w:t>
       </w:r>
-      <w:r>
-        <w:rPr>
-          <w:rFonts w:ascii="Arial" w:eastAsia="Times New Roman" w:hAnsi="Arial" w:cs="Arial"/>
-          <w:i/>
-          <w:color w:val="000000" w:themeColor="text1"/>
-          <w:lang w:eastAsia="en-GB"/>
-        </w:rPr>
-        <w:t>PLoS One, 10,</w:t>
+      <w:proofErr w:type="spellStart"/>
+      <w:r>
+        <w:rPr>
+          <w:rFonts w:ascii="Arial" w:eastAsia="Times New Roman" w:hAnsi="Arial" w:cs="Arial"/>
+          <w:i/>
+          <w:color w:val="000000" w:themeColor="text1"/>
+          <w:lang w:eastAsia="en-GB"/>
+        </w:rPr>
+        <w:t>PLoS</w:t>
+      </w:r>
+      <w:proofErr w:type="spellEnd"/>
+      <w:r>
+        <w:rPr>
+          <w:rFonts w:ascii="Arial" w:eastAsia="Times New Roman" w:hAnsi="Arial" w:cs="Arial"/>
+          <w:i/>
+          <w:color w:val="000000" w:themeColor="text1"/>
+          <w:lang w:eastAsia="en-GB"/>
+        </w:rPr>
+        <w:t xml:space="preserve"> One, 10,</w:t>
       </w:r>
       <w:r>
         <w:rPr>
@@ -34108,7 +35940,25 @@
           <w:color w:val="000000" w:themeColor="text1"/>
           <w:lang w:eastAsia="en-GB"/>
         </w:rPr>
-        <w:t xml:space="preserve">So, S.H., Siu, N.Y., Wong, H.L., Chan, W. &amp; Garety, P.A. (2016). ‘Jumping to conclusions’ data-gathering bias in psychosis and other psychiatric disorders—two meta-analyses of comparisons between patients and healthy individuals. </w:t>
+        <w:t xml:space="preserve">So, S.H., Siu, N.Y., Wong, H.L., Chan, W. &amp; </w:t>
+      </w:r>
+      <w:proofErr w:type="spellStart"/>
+      <w:r>
+        <w:rPr>
+          <w:rFonts w:ascii="Arial" w:eastAsia="Times New Roman" w:hAnsi="Arial" w:cs="Arial"/>
+          <w:color w:val="000000" w:themeColor="text1"/>
+          <w:lang w:eastAsia="en-GB"/>
+        </w:rPr>
+        <w:t>Garety</w:t>
+      </w:r>
+      <w:proofErr w:type="spellEnd"/>
+      <w:r>
+        <w:rPr>
+          <w:rFonts w:ascii="Arial" w:eastAsia="Times New Roman" w:hAnsi="Arial" w:cs="Arial"/>
+          <w:color w:val="000000" w:themeColor="text1"/>
+          <w:lang w:eastAsia="en-GB"/>
+        </w:rPr>
+        <w:t xml:space="preserve">, P.A. (2016). ‘Jumping to conclusions’ data-gathering bias in psychosis and other psychiatric disorders—two meta-analyses of comparisons between patients and healthy individuals. </w:t>
       </w:r>
       <w:r>
         <w:rPr>
@@ -34151,13 +36001,23 @@
           <w:lang w:eastAsia="en-GB"/>
         </w:rPr>
       </w:pPr>
-      <w:r>
-        <w:rPr>
-          <w:rFonts w:ascii="Arial" w:eastAsia="Times New Roman" w:hAnsi="Arial" w:cs="Arial"/>
-          <w:color w:val="000000" w:themeColor="text1"/>
-          <w:lang w:eastAsia="en-GB"/>
-        </w:rPr>
-        <w:t xml:space="preserve">Sonnemans, J. &amp; van Dijk, F. (2012). Errors in judicial decisions: Experimental results. </w:t>
+      <w:proofErr w:type="spellStart"/>
+      <w:r>
+        <w:rPr>
+          <w:rFonts w:ascii="Arial" w:eastAsia="Times New Roman" w:hAnsi="Arial" w:cs="Arial"/>
+          <w:color w:val="000000" w:themeColor="text1"/>
+          <w:lang w:eastAsia="en-GB"/>
+        </w:rPr>
+        <w:t>Sonnemans</w:t>
+      </w:r>
+      <w:proofErr w:type="spellEnd"/>
+      <w:r>
+        <w:rPr>
+          <w:rFonts w:ascii="Arial" w:eastAsia="Times New Roman" w:hAnsi="Arial" w:cs="Arial"/>
+          <w:color w:val="000000" w:themeColor="text1"/>
+          <w:lang w:eastAsia="en-GB"/>
+        </w:rPr>
+        <w:t xml:space="preserve">, J. &amp; van Dijk, F. (2012). Errors in judicial decisions: Experimental results. </w:t>
       </w:r>
       <w:r>
         <w:rPr>
@@ -34206,8 +36066,45 @@
           <w:color w:val="000000" w:themeColor="text1"/>
           <w:lang w:eastAsia="en-GB"/>
         </w:rPr>
-        <w:t xml:space="preserve">Tickle, H., Tsetsos, K., Speekenbrink, M. &amp; Summerfield, C. (2020). Human optional stopping in a heteroskedastic world. </w:t>
-      </w:r>
+        <w:t xml:space="preserve">Tickle, H., </w:t>
+      </w:r>
+      <w:proofErr w:type="spellStart"/>
+      <w:r>
+        <w:rPr>
+          <w:rFonts w:ascii="Arial" w:eastAsia="Times New Roman" w:hAnsi="Arial" w:cs="Arial"/>
+          <w:color w:val="000000" w:themeColor="text1"/>
+          <w:lang w:eastAsia="en-GB"/>
+        </w:rPr>
+        <w:t>Tsetsos</w:t>
+      </w:r>
+      <w:proofErr w:type="spellEnd"/>
+      <w:r>
+        <w:rPr>
+          <w:rFonts w:ascii="Arial" w:eastAsia="Times New Roman" w:hAnsi="Arial" w:cs="Arial"/>
+          <w:color w:val="000000" w:themeColor="text1"/>
+          <w:lang w:eastAsia="en-GB"/>
+        </w:rPr>
+        <w:t xml:space="preserve">, K., </w:t>
+      </w:r>
+      <w:proofErr w:type="spellStart"/>
+      <w:r>
+        <w:rPr>
+          <w:rFonts w:ascii="Arial" w:eastAsia="Times New Roman" w:hAnsi="Arial" w:cs="Arial"/>
+          <w:color w:val="000000" w:themeColor="text1"/>
+          <w:lang w:eastAsia="en-GB"/>
+        </w:rPr>
+        <w:t>Speekenbrink</w:t>
+      </w:r>
+      <w:proofErr w:type="spellEnd"/>
+      <w:r>
+        <w:rPr>
+          <w:rFonts w:ascii="Arial" w:eastAsia="Times New Roman" w:hAnsi="Arial" w:cs="Arial"/>
+          <w:color w:val="000000" w:themeColor="text1"/>
+          <w:lang w:eastAsia="en-GB"/>
+        </w:rPr>
+        <w:t xml:space="preserve">, M. &amp; Summerfield, C. (2020). Human optional stopping in a heteroskedastic world. </w:t>
+      </w:r>
+      <w:proofErr w:type="spellStart"/>
       <w:r>
         <w:rPr>
           <w:rFonts w:ascii="Arial" w:eastAsia="Times New Roman" w:hAnsi="Arial" w:cs="Arial"/>
@@ -34217,6 +36114,7 @@
         </w:rPr>
         <w:t>PsyArxiv</w:t>
       </w:r>
+      <w:proofErr w:type="spellEnd"/>
       <w:r>
         <w:rPr>
           <w:rFonts w:ascii="Arial" w:eastAsia="Times New Roman" w:hAnsi="Arial" w:cs="Arial"/>
@@ -34298,7 +36196,79 @@
           <w:color w:val="000000" w:themeColor="text1"/>
           <w:lang w:eastAsia="en-GB"/>
         </w:rPr>
-        <w:t xml:space="preserve">Van Dael, F., Versmissen, D., Janssen, I., Myin-Germeys, I., van Os, J. &amp; Krabbendam L. (2006). Data gathering: biased in psychosis? </w:t>
+        <w:t xml:space="preserve">Van Dael, F., </w:t>
+      </w:r>
+      <w:proofErr w:type="spellStart"/>
+      <w:r>
+        <w:rPr>
+          <w:rFonts w:ascii="Arial" w:eastAsia="Times New Roman" w:hAnsi="Arial" w:cs="Arial"/>
+          <w:color w:val="000000" w:themeColor="text1"/>
+          <w:lang w:eastAsia="en-GB"/>
+        </w:rPr>
+        <w:t>Versmissen</w:t>
+      </w:r>
+      <w:proofErr w:type="spellEnd"/>
+      <w:r>
+        <w:rPr>
+          <w:rFonts w:ascii="Arial" w:eastAsia="Times New Roman" w:hAnsi="Arial" w:cs="Arial"/>
+          <w:color w:val="000000" w:themeColor="text1"/>
+          <w:lang w:eastAsia="en-GB"/>
+        </w:rPr>
+        <w:t>, D., Janssen, I., Myin-</w:t>
+      </w:r>
+      <w:proofErr w:type="spellStart"/>
+      <w:r>
+        <w:rPr>
+          <w:rFonts w:ascii="Arial" w:eastAsia="Times New Roman" w:hAnsi="Arial" w:cs="Arial"/>
+          <w:color w:val="000000" w:themeColor="text1"/>
+          <w:lang w:eastAsia="en-GB"/>
+        </w:rPr>
+        <w:t>Germeys</w:t>
+      </w:r>
+      <w:proofErr w:type="spellEnd"/>
+      <w:r>
+        <w:rPr>
+          <w:rFonts w:ascii="Arial" w:eastAsia="Times New Roman" w:hAnsi="Arial" w:cs="Arial"/>
+          <w:color w:val="000000" w:themeColor="text1"/>
+          <w:lang w:eastAsia="en-GB"/>
+        </w:rPr>
+        <w:t xml:space="preserve">, I., van </w:t>
+      </w:r>
+      <w:proofErr w:type="spellStart"/>
+      <w:r>
+        <w:rPr>
+          <w:rFonts w:ascii="Arial" w:eastAsia="Times New Roman" w:hAnsi="Arial" w:cs="Arial"/>
+          <w:color w:val="000000" w:themeColor="text1"/>
+          <w:lang w:eastAsia="en-GB"/>
+        </w:rPr>
+        <w:t>Os</w:t>
+      </w:r>
+      <w:proofErr w:type="spellEnd"/>
+      <w:r>
+        <w:rPr>
+          <w:rFonts w:ascii="Arial" w:eastAsia="Times New Roman" w:hAnsi="Arial" w:cs="Arial"/>
+          <w:color w:val="000000" w:themeColor="text1"/>
+          <w:lang w:eastAsia="en-GB"/>
+        </w:rPr>
+        <w:t xml:space="preserve">, J. &amp; </w:t>
+      </w:r>
+      <w:proofErr w:type="spellStart"/>
+      <w:r>
+        <w:rPr>
+          <w:rFonts w:ascii="Arial" w:eastAsia="Times New Roman" w:hAnsi="Arial" w:cs="Arial"/>
+          <w:color w:val="000000" w:themeColor="text1"/>
+          <w:lang w:eastAsia="en-GB"/>
+        </w:rPr>
+        <w:t>Krabbendam</w:t>
+      </w:r>
+      <w:proofErr w:type="spellEnd"/>
+      <w:r>
+        <w:rPr>
+          <w:rFonts w:ascii="Arial" w:eastAsia="Times New Roman" w:hAnsi="Arial" w:cs="Arial"/>
+          <w:color w:val="000000" w:themeColor="text1"/>
+          <w:lang w:eastAsia="en-GB"/>
+        </w:rPr>
+        <w:t xml:space="preserve"> L. (2006). Data gathering: biased in psychosis? </w:t>
       </w:r>
       <w:r>
         <w:rPr>
@@ -34418,7 +36388,25 @@
           <w:color w:val="000000" w:themeColor="text1"/>
           <w:lang w:eastAsia="en-GB"/>
         </w:rPr>
-        <w:t xml:space="preserve">van der Leer, L., Hartig, B., Goldmanis, M. &amp; McKay, R. (2015). Delusion proneness and ‘jumping to conclusions’: relative and absolute effects. </w:t>
+        <w:t xml:space="preserve">van der Leer, L., Hartig, B., </w:t>
+      </w:r>
+      <w:proofErr w:type="spellStart"/>
+      <w:r>
+        <w:rPr>
+          <w:rFonts w:ascii="Arial" w:eastAsia="Times New Roman" w:hAnsi="Arial" w:cs="Arial"/>
+          <w:color w:val="000000" w:themeColor="text1"/>
+          <w:lang w:eastAsia="en-GB"/>
+        </w:rPr>
+        <w:t>Goldmanis</w:t>
+      </w:r>
+      <w:proofErr w:type="spellEnd"/>
+      <w:r>
+        <w:rPr>
+          <w:rFonts w:ascii="Arial" w:eastAsia="Times New Roman" w:hAnsi="Arial" w:cs="Arial"/>
+          <w:color w:val="000000" w:themeColor="text1"/>
+          <w:lang w:eastAsia="en-GB"/>
+        </w:rPr>
+        <w:t xml:space="preserve">, M. &amp; McKay, R. (2015). Delusion proneness and ‘jumping to conclusions’: relative and absolute effects. </w:t>
       </w:r>
       <w:r>
         <w:rPr>
@@ -34467,7 +36455,25 @@
           <w:color w:val="000000" w:themeColor="text1"/>
           <w:lang w:eastAsia="en-GB"/>
         </w:rPr>
-        <w:t xml:space="preserve">Warman, D. M., Lysaker, P. H., Martin, J. M., Davis, L., &amp; Haudenschield, S. L. (2007). Jumping to conclusions and the continuum of delusional beliefs. </w:t>
+        <w:t xml:space="preserve">Warman, D. M., Lysaker, P. H., Martin, J. M., Davis, L., &amp; </w:t>
+      </w:r>
+      <w:proofErr w:type="spellStart"/>
+      <w:r>
+        <w:rPr>
+          <w:rFonts w:ascii="Arial" w:eastAsia="Times New Roman" w:hAnsi="Arial" w:cs="Arial"/>
+          <w:color w:val="000000" w:themeColor="text1"/>
+          <w:lang w:eastAsia="en-GB"/>
+        </w:rPr>
+        <w:t>Haudenschield</w:t>
+      </w:r>
+      <w:proofErr w:type="spellEnd"/>
+      <w:r>
+        <w:rPr>
+          <w:rFonts w:ascii="Arial" w:eastAsia="Times New Roman" w:hAnsi="Arial" w:cs="Arial"/>
+          <w:color w:val="000000" w:themeColor="text1"/>
+          <w:lang w:eastAsia="en-GB"/>
+        </w:rPr>
+        <w:t xml:space="preserve">, S. L. (2007). Jumping to conclusions and the continuum of delusional beliefs. </w:t>
       </w:r>
       <w:r>
         <w:rPr>
@@ -34743,6 +36749,8 @@
           <w:lang w:eastAsia="en-GB"/>
         </w:rPr>
       </w:pPr>
+      <w:proofErr w:type="spellStart"/>
+      <w:proofErr w:type="gramStart"/>
       <w:r>
         <w:rPr>
           <w:rFonts w:ascii="Arial" w:eastAsia="Times New Roman" w:hAnsi="Arial" w:cs="Arial"/>
@@ -34750,7 +36758,25 @@
           <w:lang w:eastAsia="en-GB"/>
         </w:rPr>
         <w:lastRenderedPageBreak/>
-        <w:t xml:space="preserve">Yourstone,J., Lindholm, T., Grann, M. &amp; Svenson, O. (2008). Evidence of gender bias in legal insanity evaluations: a case vignette study of clinicians, judges and students. </w:t>
+        <w:t>Yourstone,J</w:t>
+      </w:r>
+      <w:proofErr w:type="spellEnd"/>
+      <w:r>
+        <w:rPr>
+          <w:rFonts w:ascii="Arial" w:eastAsia="Times New Roman" w:hAnsi="Arial" w:cs="Arial"/>
+          <w:color w:val="000000" w:themeColor="text1"/>
+          <w:lang w:eastAsia="en-GB"/>
+        </w:rPr>
+        <w:t>.</w:t>
+      </w:r>
+      <w:proofErr w:type="gramEnd"/>
+      <w:r>
+        <w:rPr>
+          <w:rFonts w:ascii="Arial" w:eastAsia="Times New Roman" w:hAnsi="Arial" w:cs="Arial"/>
+          <w:color w:val="000000" w:themeColor="text1"/>
+          <w:lang w:eastAsia="en-GB"/>
+        </w:rPr>
+        <w:t xml:space="preserve">, Lindholm, T., Grann, M. &amp; Svenson, O. (2008). Evidence of gender bias in legal insanity evaluations: a case vignette study of clinicians, judges and students. </w:t>
       </w:r>
       <w:r>
         <w:rPr>

</xml_diff>